<commit_message>
Changed some names in the XML example and in the tables.
</commit_message>
<xml_diff>
--- a/doc/Jot_Interface_Design_Document.docx
+++ b/doc/Jot_Interface_Design_Document.docx
@@ -37,10 +37,11 @@
         <w:pStyle w:val="NoSpacing"/>
       </w:pPr>
       <w:r>
-        <w:t>October 4, 2013</w:t>
-      </w:r>
-      <w:bookmarkStart w:id="0" w:name="_GoBack"/>
-      <w:bookmarkEnd w:id="0"/>
+        <w:t>October 6</w:t>
+      </w:r>
+      <w:r>
+        <w:t>, 2013</w:t>
+      </w:r>
     </w:p>
     <w:p>
       <w:pPr>
@@ -117,12 +118,14 @@
       <w:r>
         <w:t xml:space="preserve"> and </w:t>
       </w:r>
+      <w:proofErr w:type="spellStart"/>
       <w:r>
         <w:rPr>
           <w:b/>
         </w:rPr>
         <w:t>EntityItem</w:t>
       </w:r>
+      <w:proofErr w:type="spellEnd"/>
       <w:r>
         <w:t xml:space="preserve"> are described.</w:t>
       </w:r>
@@ -134,9 +137,9 @@
         <w:tblLook w:val="04A0" w:firstRow="1" w:lastRow="0" w:firstColumn="1" w:lastColumn="0" w:noHBand="0" w:noVBand="1"/>
       </w:tblPr>
       <w:tblGrid>
-        <w:gridCol w:w="1118"/>
+        <w:gridCol w:w="1134"/>
         <w:gridCol w:w="1240"/>
-        <w:gridCol w:w="7218"/>
+        <w:gridCol w:w="7202"/>
       </w:tblGrid>
       <w:tr>
         <w:tc>
@@ -266,7 +269,12 @@
           </w:tcPr>
           <w:p>
             <w:r>
-              <w:t>Item</w:t>
+              <w:t>entiy_</w:t>
+            </w:r>
+            <w:bookmarkStart w:id="0" w:name="_GoBack"/>
+            <w:bookmarkEnd w:id="0"/>
+            <w:r>
+              <w:t>tem</w:t>
             </w:r>
           </w:p>
         </w:tc>
@@ -295,12 +303,14 @@
             <w:r>
               <w:t xml:space="preserve">This element is an </w:t>
             </w:r>
+            <w:proofErr w:type="spellStart"/>
             <w:r>
               <w:rPr>
                 <w:b/>
               </w:rPr>
               <w:t>EntityItem</w:t>
             </w:r>
+            <w:proofErr w:type="spellEnd"/>
             <w:r>
               <w:t>.  This element may oc</w:t>
             </w:r>
@@ -338,6 +348,7 @@
                 <w:szCs w:val="28"/>
               </w:rPr>
             </w:pPr>
+            <w:proofErr w:type="spellStart"/>
             <w:r>
               <w:rPr>
                 <w:b/>
@@ -354,6 +365,7 @@
               </w:rPr>
               <w:t>Item</w:t>
             </w:r>
+            <w:proofErr w:type="spellEnd"/>
           </w:p>
         </w:tc>
       </w:tr>
@@ -535,9 +547,11 @@
             <w:vAlign w:val="center"/>
           </w:tcPr>
           <w:p>
-            <w:r>
-              <w:t>b64</w:t>
-            </w:r>
+            <w:proofErr w:type="spellStart"/>
+            <w:r>
+              <w:t>bdata</w:t>
+            </w:r>
+            <w:proofErr w:type="spellEnd"/>
           </w:p>
         </w:tc>
         <w:tc>
@@ -596,7 +610,15 @@
         <w:t>Entity</w:t>
       </w:r>
       <w:r>
-        <w:t xml:space="preserve"> is the only complex object (although it is passed around as a primitive string).  Following the KISS principle, the interface uses basic strings and integers in addition to the </w:t>
+        <w:t xml:space="preserve"> is </w:t>
+      </w:r>
+      <w:proofErr w:type="gramStart"/>
+      <w:r>
+        <w:t>the</w:t>
+      </w:r>
+      <w:proofErr w:type="gramEnd"/>
+      <w:r>
+        <w:t xml:space="preserve"> only complex object (although it is passed around as a primitive string).  Following the KISS principle, the interface uses basic strings and integers in addition to the </w:t>
       </w:r>
       <w:r>
         <w:rPr>
@@ -629,12 +651,14 @@
       <w:r>
         <w:t xml:space="preserve">When a method returns an Entity object as a string and an error has occurred, the method returns an </w:t>
       </w:r>
+      <w:proofErr w:type="spellStart"/>
       <w:r>
         <w:rPr>
           <w:b/>
         </w:rPr>
         <w:t>ErrorString</w:t>
       </w:r>
+      <w:proofErr w:type="spellEnd"/>
       <w:r>
         <w:t xml:space="preserve"> XML string.  This string has format </w:t>
       </w:r>
@@ -1864,7 +1888,15 @@
               <w:pStyle w:val="NoSpacing"/>
             </w:pPr>
             <w:r>
-              <w:t>An Entity object containing all items stored on a given day.  The key for this Entity will be the &lt;username&gt;_&lt;timestamp of retrieval&gt;.  In case of an error, this method returns an ErrorString object.</w:t>
+              <w:t xml:space="preserve">An Entity object containing all items stored on a given day.  The key for this Entity will be the &lt;username&gt;_&lt;timestamp of retrieval&gt;.  In case of an error, this method returns an </w:t>
+            </w:r>
+            <w:proofErr w:type="spellStart"/>
+            <w:r>
+              <w:t>ErrorString</w:t>
+            </w:r>
+            <w:proofErr w:type="spellEnd"/>
+            <w:r>
+              <w:t xml:space="preserve"> object.</w:t>
             </w:r>
           </w:p>
         </w:tc>
@@ -2147,7 +2179,15 @@
               <w:pStyle w:val="NoSpacing"/>
             </w:pPr>
             <w:r>
-              <w:t>An Entity object containing all items of a given type.  The key for this Entity will be the &lt;username&gt;_&lt;type&gt;_&lt;timestamp of retrieval&gt;.  In case of an error, this method returns an ErrorString object.</w:t>
+              <w:t xml:space="preserve">An Entity object containing all items of a given type.  The key for this Entity will be the &lt;username&gt;_&lt;type&gt;_&lt;timestamp of retrieval&gt;.  In case of an error, this method returns an </w:t>
+            </w:r>
+            <w:proofErr w:type="spellStart"/>
+            <w:r>
+              <w:t>ErrorString</w:t>
+            </w:r>
+            <w:proofErr w:type="spellEnd"/>
+            <w:r>
+              <w:t xml:space="preserve"> object.</w:t>
             </w:r>
           </w:p>
         </w:tc>
@@ -2420,7 +2460,15 @@
               <w:pStyle w:val="NoSpacing"/>
             </w:pPr>
             <w:r>
-              <w:t>An Entity object for the given key.  In case of an error, this method returns an ErrorString object.</w:t>
+              <w:t xml:space="preserve">An Entity object for the given key.  In case of an error, this method returns an </w:t>
+            </w:r>
+            <w:proofErr w:type="spellStart"/>
+            <w:r>
+              <w:t>ErrorString</w:t>
+            </w:r>
+            <w:proofErr w:type="spellEnd"/>
+            <w:r>
+              <w:t xml:space="preserve"> object.</w:t>
             </w:r>
           </w:p>
         </w:tc>
@@ -2478,7 +2526,15 @@
               <w:t>getSharedEntity</w:t>
             </w:r>
             <w:r>
-              <w:t>(token, key, fromShareWithUsername)</w:t>
+              <w:t xml:space="preserve">(token, key, </w:t>
+            </w:r>
+            <w:proofErr w:type="spellStart"/>
+            <w:r>
+              <w:t>fromShareWithUsername</w:t>
+            </w:r>
+            <w:proofErr w:type="spellEnd"/>
+            <w:r>
+              <w:t>)</w:t>
             </w:r>
           </w:p>
         </w:tc>
@@ -2658,9 +2714,11 @@
             <w:pPr>
               <w:pStyle w:val="NoSpacing"/>
             </w:pPr>
+            <w:proofErr w:type="spellStart"/>
             <w:r>
               <w:t>fromShareWithUsername</w:t>
             </w:r>
+            <w:proofErr w:type="spellEnd"/>
           </w:p>
         </w:tc>
         <w:tc>
@@ -2736,7 +2794,15 @@
               <w:pStyle w:val="NoSpacing"/>
             </w:pPr>
             <w:r>
-              <w:t>The shared Entity object.  In case of an error, this method returns an ErrorString object.</w:t>
+              <w:t xml:space="preserve">The shared Entity object.  In case of an error, this method returns an </w:t>
+            </w:r>
+            <w:proofErr w:type="spellStart"/>
+            <w:r>
+              <w:t>ErrorString</w:t>
+            </w:r>
+            <w:proofErr w:type="spellEnd"/>
+            <w:r>
+              <w:t xml:space="preserve"> object.</w:t>
             </w:r>
           </w:p>
         </w:tc>
@@ -3348,7 +3414,15 @@
               <w:t>shareEntity</w:t>
             </w:r>
             <w:r>
-              <w:t>(token, entity, toShareWithUsername)</w:t>
+              <w:t xml:space="preserve">(token, entity, </w:t>
+            </w:r>
+            <w:proofErr w:type="spellStart"/>
+            <w:r>
+              <w:t>toShareWithUsername</w:t>
+            </w:r>
+            <w:proofErr w:type="spellEnd"/>
+            <w:r>
+              <w:t>)</w:t>
             </w:r>
           </w:p>
         </w:tc>
@@ -3540,9 +3614,11 @@
             <w:pPr>
               <w:pStyle w:val="NoSpacing"/>
             </w:pPr>
+            <w:proofErr w:type="spellStart"/>
             <w:r>
               <w:t>toShareWithUsername</w:t>
             </w:r>
+            <w:proofErr w:type="spellEnd"/>
           </w:p>
         </w:tc>
         <w:tc>
@@ -4132,23 +4208,21 @@
         <w:tab/>
         <w:t>&lt;</w:t>
       </w:r>
-      <w:proofErr w:type="gramStart"/>
-      <w:r>
-        <w:rPr>
-          <w:rFonts w:ascii="Courier New" w:hAnsi="Courier New" w:cs="Courier New"/>
-          <w:sz w:val="20"/>
-          <w:szCs w:val="20"/>
-        </w:rPr>
-        <w:t>item</w:t>
-      </w:r>
-      <w:proofErr w:type="gramEnd"/>
-      <w:r>
-        <w:rPr>
-          <w:rFonts w:ascii="Courier New" w:hAnsi="Courier New" w:cs="Courier New"/>
-          <w:sz w:val="20"/>
-          <w:szCs w:val="20"/>
-        </w:rPr>
-        <w:t>&gt;</w:t>
+      <w:r>
+        <w:rPr>
+          <w:rFonts w:ascii="Courier New" w:hAnsi="Courier New" w:cs="Courier New"/>
+          <w:sz w:val="20"/>
+          <w:szCs w:val="20"/>
+        </w:rPr>
+        <w:t>entity_</w:t>
+      </w:r>
+      <w:r>
+        <w:rPr>
+          <w:rFonts w:ascii="Courier New" w:hAnsi="Courier New" w:cs="Courier New"/>
+          <w:sz w:val="20"/>
+          <w:szCs w:val="20"/>
+        </w:rPr>
+        <w:t>item&gt;</w:t>
       </w:r>
     </w:p>
     <w:p>
@@ -4322,7 +4396,23 @@
           <w:szCs w:val="20"/>
         </w:rPr>
         <w:tab/>
-        <w:t>&lt;/item&gt;</w:t>
+        <w:t>&lt;/</w:t>
+      </w:r>
+      <w:r>
+        <w:rPr>
+          <w:rFonts w:ascii="Courier New" w:hAnsi="Courier New" w:cs="Courier New"/>
+          <w:sz w:val="20"/>
+          <w:szCs w:val="20"/>
+        </w:rPr>
+        <w:t>entity_</w:t>
+      </w:r>
+      <w:r>
+        <w:rPr>
+          <w:rFonts w:ascii="Courier New" w:hAnsi="Courier New" w:cs="Courier New"/>
+          <w:sz w:val="20"/>
+          <w:szCs w:val="20"/>
+        </w:rPr>
+        <w:t>item&gt;</w:t>
       </w:r>
     </w:p>
     <w:p>
@@ -4346,23 +4436,21 @@
         <w:tab/>
         <w:t>&lt;</w:t>
       </w:r>
-      <w:proofErr w:type="gramStart"/>
-      <w:r>
-        <w:rPr>
-          <w:rFonts w:ascii="Courier New" w:hAnsi="Courier New" w:cs="Courier New"/>
-          <w:sz w:val="20"/>
-          <w:szCs w:val="20"/>
-        </w:rPr>
-        <w:t>item</w:t>
-      </w:r>
-      <w:proofErr w:type="gramEnd"/>
-      <w:r>
-        <w:rPr>
-          <w:rFonts w:ascii="Courier New" w:hAnsi="Courier New" w:cs="Courier New"/>
-          <w:sz w:val="20"/>
-          <w:szCs w:val="20"/>
-        </w:rPr>
-        <w:t>&gt;</w:t>
+      <w:r>
+        <w:rPr>
+          <w:rFonts w:ascii="Courier New" w:hAnsi="Courier New" w:cs="Courier New"/>
+          <w:sz w:val="20"/>
+          <w:szCs w:val="20"/>
+        </w:rPr>
+        <w:t>entity_</w:t>
+      </w:r>
+      <w:r>
+        <w:rPr>
+          <w:rFonts w:ascii="Courier New" w:hAnsi="Courier New" w:cs="Courier New"/>
+          <w:sz w:val="20"/>
+          <w:szCs w:val="20"/>
+        </w:rPr>
+        <w:t>item&gt;</w:t>
       </w:r>
     </w:p>
     <w:p>
@@ -4536,7 +4624,45 @@
           <w:szCs w:val="20"/>
         </w:rPr>
         <w:tab/>
-        <w:t>&lt;b64&gt;...&lt;/b64&gt;</w:t>
+        <w:t>&lt;</w:t>
+      </w:r>
+      <w:proofErr w:type="spellStart"/>
+      <w:proofErr w:type="gramStart"/>
+      <w:r>
+        <w:rPr>
+          <w:rFonts w:ascii="Courier New" w:hAnsi="Courier New" w:cs="Courier New"/>
+          <w:sz w:val="20"/>
+          <w:szCs w:val="20"/>
+        </w:rPr>
+        <w:t>bdata</w:t>
+      </w:r>
+      <w:proofErr w:type="spellEnd"/>
+      <w:proofErr w:type="gramEnd"/>
+      <w:r>
+        <w:rPr>
+          <w:rFonts w:ascii="Courier New" w:hAnsi="Courier New" w:cs="Courier New"/>
+          <w:sz w:val="20"/>
+          <w:szCs w:val="20"/>
+        </w:rPr>
+        <w:t>&gt;...&lt;/</w:t>
+      </w:r>
+      <w:proofErr w:type="spellStart"/>
+      <w:r>
+        <w:rPr>
+          <w:rFonts w:ascii="Courier New" w:hAnsi="Courier New" w:cs="Courier New"/>
+          <w:sz w:val="20"/>
+          <w:szCs w:val="20"/>
+        </w:rPr>
+        <w:t>bdata</w:t>
+      </w:r>
+      <w:proofErr w:type="spellEnd"/>
+      <w:r>
+        <w:rPr>
+          <w:rFonts w:ascii="Courier New" w:hAnsi="Courier New" w:cs="Courier New"/>
+          <w:sz w:val="20"/>
+          <w:szCs w:val="20"/>
+        </w:rPr>
+        <w:t>&gt;</w:t>
       </w:r>
     </w:p>
     <w:p>
@@ -4558,7 +4684,23 @@
           <w:szCs w:val="20"/>
         </w:rPr>
         <w:tab/>
-        <w:t>&lt;/item&gt;</w:t>
+        <w:t>&lt;/</w:t>
+      </w:r>
+      <w:r>
+        <w:rPr>
+          <w:rFonts w:ascii="Courier New" w:hAnsi="Courier New" w:cs="Courier New"/>
+          <w:sz w:val="20"/>
+          <w:szCs w:val="20"/>
+        </w:rPr>
+        <w:t>entity_</w:t>
+      </w:r>
+      <w:r>
+        <w:rPr>
+          <w:rFonts w:ascii="Courier New" w:hAnsi="Courier New" w:cs="Courier New"/>
+          <w:sz w:val="20"/>
+          <w:szCs w:val="20"/>
+        </w:rPr>
+        <w:t>item&gt;</w:t>
       </w:r>
     </w:p>
     <w:p>

</xml_diff>

<commit_message>
Updated to latest interface.
</commit_message>
<xml_diff>
--- a/doc/Jot_Interface_Design_Document.docx
+++ b/doc/Jot_Interface_Design_Document.docx
@@ -37,7 +37,7 @@
         <w:pStyle w:val="NoSpacing"/>
       </w:pPr>
       <w:r>
-        <w:t>October 6</w:t>
+        <w:t>November 6</w:t>
       </w:r>
       <w:r>
         <w:t>, 2013</w:t>
@@ -116,14 +116,47 @@
         <w:t>Entity</w:t>
       </w:r>
       <w:r>
-        <w:t xml:space="preserve"> and </w:t>
-      </w:r>
+        <w:t>,</w:t>
+      </w:r>
+      <w:r>
+        <w:t xml:space="preserve"> </w:t>
+      </w:r>
+      <w:proofErr w:type="spellStart"/>
       <w:r>
         <w:rPr>
           <w:b/>
         </w:rPr>
         <w:t>EntityItem</w:t>
       </w:r>
+      <w:proofErr w:type="spellEnd"/>
+      <w:r>
+        <w:rPr>
+          <w:b/>
+        </w:rPr>
+        <w:t xml:space="preserve">, </w:t>
+      </w:r>
+      <w:proofErr w:type="spellStart"/>
+      <w:r>
+        <w:rPr>
+          <w:b/>
+        </w:rPr>
+        <w:t>EntityList</w:t>
+      </w:r>
+      <w:proofErr w:type="spellEnd"/>
+      <w:r>
+        <w:rPr>
+          <w:b/>
+        </w:rPr>
+        <w:t xml:space="preserve">, and </w:t>
+      </w:r>
+      <w:proofErr w:type="spellStart"/>
+      <w:r>
+        <w:rPr>
+          <w:b/>
+        </w:rPr>
+        <w:t>EntityResult</w:t>
+      </w:r>
+      <w:proofErr w:type="spellEnd"/>
       <w:r>
         <w:t xml:space="preserve"> are described.</w:t>
       </w:r>
@@ -135,9 +168,9 @@
         <w:tblLook w:val="04A0" w:firstRow="1" w:lastRow="0" w:firstColumn="1" w:lastColumn="0" w:noHBand="0" w:noVBand="1"/>
       </w:tblPr>
       <w:tblGrid>
-        <w:gridCol w:w="1258"/>
-        <w:gridCol w:w="1238"/>
-        <w:gridCol w:w="7080"/>
+        <w:gridCol w:w="1118"/>
+        <w:gridCol w:w="1240"/>
+        <w:gridCol w:w="7218"/>
       </w:tblGrid>
       <w:tr>
         <w:tc>
@@ -267,21 +300,7 @@
           </w:tcPr>
           <w:p>
             <w:r>
-              <w:t>enti</w:t>
-            </w:r>
-            <w:r>
-              <w:t>t</w:t>
-            </w:r>
-            <w:r>
-              <w:t>y_</w:t>
-            </w:r>
-            <w:r>
-              <w:t>i</w:t>
-            </w:r>
-            <w:bookmarkStart w:id="0" w:name="_GoBack"/>
-            <w:bookmarkEnd w:id="0"/>
-            <w:r>
-              <w:t>tem</w:t>
+              <w:t>items</w:t>
             </w:r>
           </w:p>
         </w:tc>
@@ -310,12 +329,14 @@
             <w:r>
               <w:t xml:space="preserve">This element is an </w:t>
             </w:r>
+            <w:proofErr w:type="spellStart"/>
             <w:r>
               <w:rPr>
                 <w:b/>
               </w:rPr>
               <w:t>EntityItem</w:t>
             </w:r>
+            <w:proofErr w:type="spellEnd"/>
             <w:r>
               <w:t>.  This element may oc</w:t>
             </w:r>
@@ -353,6 +374,7 @@
                 <w:szCs w:val="28"/>
               </w:rPr>
             </w:pPr>
+            <w:proofErr w:type="spellStart"/>
             <w:r>
               <w:rPr>
                 <w:b/>
@@ -369,6 +391,7 @@
               </w:rPr>
               <w:t>Item</w:t>
             </w:r>
+            <w:proofErr w:type="spellEnd"/>
           </w:p>
         </w:tc>
       </w:tr>
@@ -525,10 +548,7 @@
               <w:jc w:val="center"/>
             </w:pPr>
             <w:r>
-              <w:t>0..</w:t>
-            </w:r>
-            <w:r>
-              <w:t>1</w:t>
+              <w:t>0..1</w:t>
             </w:r>
           </w:p>
         </w:tc>
@@ -550,9 +570,11 @@
             <w:vAlign w:val="center"/>
           </w:tcPr>
           <w:p>
+            <w:proofErr w:type="spellStart"/>
             <w:r>
               <w:t>bdata</w:t>
             </w:r>
+            <w:proofErr w:type="spellEnd"/>
           </w:p>
         </w:tc>
         <w:tc>
@@ -565,8 +587,295 @@
               <w:jc w:val="center"/>
             </w:pPr>
             <w:r>
-              <w:t>0..</w:t>
-            </w:r>
+              <w:t>0..1</w:t>
+            </w:r>
+          </w:p>
+        </w:tc>
+        <w:tc>
+          <w:tcPr>
+            <w:tcW w:w="7218" w:type="dxa"/>
+          </w:tcPr>
+          <w:p>
+            <w:r>
+              <w:t>This is the base-64 representation of a media item; image or video.  This field is not present when the type is “text”.</w:t>
+            </w:r>
+          </w:p>
+        </w:tc>
+      </w:tr>
+    </w:tbl>
+    <w:p/>
+    <w:tbl>
+      <w:tblPr>
+        <w:tblStyle w:val="TableGrid"/>
+        <w:tblW w:w="0" w:type="auto"/>
+        <w:tblLook w:val="04A0" w:firstRow="1" w:lastRow="0" w:firstColumn="1" w:lastColumn="0" w:noHBand="0" w:noVBand="1"/>
+      </w:tblPr>
+      <w:tblGrid>
+        <w:gridCol w:w="1204"/>
+        <w:gridCol w:w="1239"/>
+        <w:gridCol w:w="7133"/>
+      </w:tblGrid>
+      <w:tr>
+        <w:tc>
+          <w:tcPr>
+            <w:tcW w:w="9576" w:type="dxa"/>
+            <w:gridSpan w:val="3"/>
+            <w:shd w:val="clear" w:color="auto" w:fill="D9D9D9" w:themeFill="background1" w:themeFillShade="D9"/>
+          </w:tcPr>
+          <w:p>
+            <w:pPr>
+              <w:rPr>
+                <w:b/>
+                <w:sz w:val="28"/>
+                <w:szCs w:val="28"/>
+              </w:rPr>
+            </w:pPr>
+            <w:proofErr w:type="spellStart"/>
+            <w:r>
+              <w:rPr>
+                <w:b/>
+                <w:sz w:val="28"/>
+                <w:szCs w:val="28"/>
+              </w:rPr>
+              <w:t>Entity</w:t>
+            </w:r>
+            <w:r>
+              <w:rPr>
+                <w:b/>
+                <w:sz w:val="28"/>
+                <w:szCs w:val="28"/>
+              </w:rPr>
+              <w:t>List</w:t>
+            </w:r>
+            <w:proofErr w:type="spellEnd"/>
+          </w:p>
+        </w:tc>
+      </w:tr>
+      <w:tr>
+        <w:tc>
+          <w:tcPr>
+            <w:tcW w:w="1204" w:type="dxa"/>
+            <w:shd w:val="clear" w:color="auto" w:fill="D9D9D9" w:themeFill="background1" w:themeFillShade="D9"/>
+          </w:tcPr>
+          <w:p>
+            <w:pPr>
+              <w:rPr>
+                <w:b/>
+              </w:rPr>
+            </w:pPr>
+            <w:r>
+              <w:rPr>
+                <w:b/>
+              </w:rPr>
+              <w:t>Elements</w:t>
+            </w:r>
+          </w:p>
+        </w:tc>
+        <w:tc>
+          <w:tcPr>
+            <w:tcW w:w="1239" w:type="dxa"/>
+            <w:shd w:val="clear" w:color="auto" w:fill="D9D9D9" w:themeFill="background1" w:themeFillShade="D9"/>
+          </w:tcPr>
+          <w:p>
+            <w:pPr>
+              <w:rPr>
+                <w:b/>
+              </w:rPr>
+            </w:pPr>
+            <w:r>
+              <w:rPr>
+                <w:b/>
+              </w:rPr>
+              <w:t>Frequency</w:t>
+            </w:r>
+          </w:p>
+        </w:tc>
+        <w:tc>
+          <w:tcPr>
+            <w:tcW w:w="7133" w:type="dxa"/>
+            <w:shd w:val="clear" w:color="auto" w:fill="D9D9D9" w:themeFill="background1" w:themeFillShade="D9"/>
+          </w:tcPr>
+          <w:p>
+            <w:pPr>
+              <w:rPr>
+                <w:b/>
+              </w:rPr>
+            </w:pPr>
+            <w:r>
+              <w:rPr>
+                <w:b/>
+              </w:rPr>
+              <w:t>Description</w:t>
+            </w:r>
+          </w:p>
+        </w:tc>
+      </w:tr>
+      <w:tr>
+        <w:tc>
+          <w:tcPr>
+            <w:tcW w:w="1204" w:type="dxa"/>
+            <w:vAlign w:val="center"/>
+          </w:tcPr>
+          <w:p>
+            <w:r>
+              <w:t>entities</w:t>
+            </w:r>
+          </w:p>
+        </w:tc>
+        <w:tc>
+          <w:tcPr>
+            <w:tcW w:w="1239" w:type="dxa"/>
+            <w:vAlign w:val="center"/>
+          </w:tcPr>
+          <w:p>
+            <w:pPr>
+              <w:jc w:val="center"/>
+            </w:pPr>
+            <w:r>
+              <w:t>0..1</w:t>
+            </w:r>
+          </w:p>
+        </w:tc>
+        <w:tc>
+          <w:tcPr>
+            <w:tcW w:w="7133" w:type="dxa"/>
+          </w:tcPr>
+          <w:p>
+            <w:r>
+              <w:t>An array of Entities.</w:t>
+            </w:r>
+          </w:p>
+        </w:tc>
+      </w:tr>
+    </w:tbl>
+    <w:p/>
+    <w:tbl>
+      <w:tblPr>
+        <w:tblStyle w:val="TableGrid"/>
+        <w:tblW w:w="0" w:type="auto"/>
+        <w:tblLook w:val="04A0" w:firstRow="1" w:lastRow="0" w:firstColumn="1" w:lastColumn="0" w:noHBand="0" w:noVBand="1"/>
+      </w:tblPr>
+      <w:tblGrid>
+        <w:gridCol w:w="1460"/>
+        <w:gridCol w:w="1236"/>
+        <w:gridCol w:w="6880"/>
+      </w:tblGrid>
+      <w:tr>
+        <w:tc>
+          <w:tcPr>
+            <w:tcW w:w="9576" w:type="dxa"/>
+            <w:gridSpan w:val="3"/>
+            <w:shd w:val="clear" w:color="auto" w:fill="D9D9D9" w:themeFill="background1" w:themeFillShade="D9"/>
+          </w:tcPr>
+          <w:p>
+            <w:pPr>
+              <w:rPr>
+                <w:b/>
+                <w:sz w:val="28"/>
+                <w:szCs w:val="28"/>
+              </w:rPr>
+            </w:pPr>
+            <w:proofErr w:type="spellStart"/>
+            <w:r>
+              <w:rPr>
+                <w:b/>
+                <w:sz w:val="28"/>
+                <w:szCs w:val="28"/>
+              </w:rPr>
+              <w:t>Entity</w:t>
+            </w:r>
+            <w:r>
+              <w:rPr>
+                <w:b/>
+                <w:sz w:val="28"/>
+                <w:szCs w:val="28"/>
+              </w:rPr>
+              <w:t>Result</w:t>
+            </w:r>
+            <w:proofErr w:type="spellEnd"/>
+          </w:p>
+        </w:tc>
+      </w:tr>
+      <w:tr>
+        <w:tc>
+          <w:tcPr>
+            <w:tcW w:w="1204" w:type="dxa"/>
+            <w:shd w:val="clear" w:color="auto" w:fill="D9D9D9" w:themeFill="background1" w:themeFillShade="D9"/>
+          </w:tcPr>
+          <w:p>
+            <w:pPr>
+              <w:rPr>
+                <w:b/>
+              </w:rPr>
+            </w:pPr>
+            <w:r>
+              <w:rPr>
+                <w:b/>
+              </w:rPr>
+              <w:t>Elements</w:t>
+            </w:r>
+          </w:p>
+        </w:tc>
+        <w:tc>
+          <w:tcPr>
+            <w:tcW w:w="1239" w:type="dxa"/>
+            <w:shd w:val="clear" w:color="auto" w:fill="D9D9D9" w:themeFill="background1" w:themeFillShade="D9"/>
+          </w:tcPr>
+          <w:p>
+            <w:pPr>
+              <w:rPr>
+                <w:b/>
+              </w:rPr>
+            </w:pPr>
+            <w:r>
+              <w:rPr>
+                <w:b/>
+              </w:rPr>
+              <w:t>Frequency</w:t>
+            </w:r>
+          </w:p>
+        </w:tc>
+        <w:tc>
+          <w:tcPr>
+            <w:tcW w:w="7133" w:type="dxa"/>
+            <w:shd w:val="clear" w:color="auto" w:fill="D9D9D9" w:themeFill="background1" w:themeFillShade="D9"/>
+          </w:tcPr>
+          <w:p>
+            <w:pPr>
+              <w:rPr>
+                <w:b/>
+              </w:rPr>
+            </w:pPr>
+            <w:r>
+              <w:rPr>
+                <w:b/>
+              </w:rPr>
+              <w:t>Description</w:t>
+            </w:r>
+          </w:p>
+        </w:tc>
+      </w:tr>
+      <w:tr>
+        <w:tc>
+          <w:tcPr>
+            <w:tcW w:w="1204" w:type="dxa"/>
+            <w:vAlign w:val="center"/>
+          </w:tcPr>
+          <w:p>
+            <w:r>
+              <w:t>result</w:t>
+            </w:r>
+          </w:p>
+        </w:tc>
+        <w:tc>
+          <w:tcPr>
+            <w:tcW w:w="1239" w:type="dxa"/>
+            <w:vAlign w:val="center"/>
+          </w:tcPr>
+          <w:p>
+            <w:pPr>
+              <w:jc w:val="center"/>
+            </w:pPr>
             <w:r>
               <w:t>1</w:t>
             </w:r>
@@ -574,11 +883,98 @@
         </w:tc>
         <w:tc>
           <w:tcPr>
-            <w:tcW w:w="7218" w:type="dxa"/>
-          </w:tcPr>
-          <w:p>
-            <w:r>
-              <w:t>This is the base-64 representation of a media item; image or video.  This field is not present when the type is “text”.</w:t>
+            <w:tcW w:w="7133" w:type="dxa"/>
+          </w:tcPr>
+          <w:p>
+            <w:r>
+              <w:t>The result code.</w:t>
+            </w:r>
+            <w:r>
+              <w:t xml:space="preserve">  0 always means success.</w:t>
+            </w:r>
+          </w:p>
+        </w:tc>
+      </w:tr>
+      <w:tr>
+        <w:tc>
+          <w:tcPr>
+            <w:tcW w:w="1204" w:type="dxa"/>
+            <w:vAlign w:val="center"/>
+          </w:tcPr>
+          <w:p>
+            <w:proofErr w:type="spellStart"/>
+            <w:r>
+              <w:t>errorMessage</w:t>
+            </w:r>
+            <w:proofErr w:type="spellEnd"/>
+          </w:p>
+        </w:tc>
+        <w:tc>
+          <w:tcPr>
+            <w:tcW w:w="1239" w:type="dxa"/>
+            <w:vAlign w:val="center"/>
+          </w:tcPr>
+          <w:p>
+            <w:pPr>
+              <w:jc w:val="center"/>
+            </w:pPr>
+            <w:r>
+              <w:t>1</w:t>
+            </w:r>
+          </w:p>
+        </w:tc>
+        <w:tc>
+          <w:tcPr>
+            <w:tcW w:w="7133" w:type="dxa"/>
+          </w:tcPr>
+          <w:p>
+            <w:r>
+              <w:t>If the result code indicates an error, this field may have a value.</w:t>
+            </w:r>
+          </w:p>
+        </w:tc>
+      </w:tr>
+      <w:tr>
+        <w:tc>
+          <w:tcPr>
+            <w:tcW w:w="1204" w:type="dxa"/>
+            <w:vAlign w:val="center"/>
+          </w:tcPr>
+          <w:p>
+            <w:r>
+              <w:t>entities</w:t>
+            </w:r>
+          </w:p>
+        </w:tc>
+        <w:tc>
+          <w:tcPr>
+            <w:tcW w:w="1239" w:type="dxa"/>
+            <w:vAlign w:val="center"/>
+          </w:tcPr>
+          <w:p>
+            <w:pPr>
+              <w:jc w:val="center"/>
+            </w:pPr>
+            <w:r>
+              <w:t>1</w:t>
+            </w:r>
+          </w:p>
+        </w:tc>
+        <w:tc>
+          <w:tcPr>
+            <w:tcW w:w="7133" w:type="dxa"/>
+          </w:tcPr>
+          <w:p>
+            <w:r>
+              <w:t xml:space="preserve">The </w:t>
+            </w:r>
+            <w:proofErr w:type="spellStart"/>
+            <w:r>
+              <w:t>EntityList</w:t>
+            </w:r>
+            <w:proofErr w:type="spellEnd"/>
+            <w:r>
+              <w:t>.</w:t>
             </w:r>
           </w:p>
         </w:tc>
@@ -644,12 +1040,14 @@
       <w:r>
         <w:t xml:space="preserve">When a method returns an Entity object as a string and an error has occurred, the method returns an </w:t>
       </w:r>
+      <w:proofErr w:type="spellStart"/>
       <w:r>
         <w:rPr>
           <w:b/>
         </w:rPr>
         <w:t>ErrorString</w:t>
       </w:r>
+      <w:proofErr w:type="spellEnd"/>
       <w:r>
         <w:t xml:space="preserve"> XML string.  This string has format </w:t>
       </w:r>
@@ -1518,7 +1916,7 @@
               <w:pStyle w:val="NoSpacing"/>
             </w:pPr>
             <w:r>
-              <w:t>string</w:t>
+              <w:t>Entity</w:t>
             </w:r>
           </w:p>
         </w:tc>
@@ -1611,9 +2009,9 @@
         <w:tblLook w:val="04A0" w:firstRow="1" w:lastRow="0" w:firstColumn="1" w:lastColumn="0" w:noHBand="0" w:noVBand="1"/>
       </w:tblPr>
       <w:tblGrid>
-        <w:gridCol w:w="1998"/>
-        <w:gridCol w:w="1260"/>
-        <w:gridCol w:w="6318"/>
+        <w:gridCol w:w="1994"/>
+        <w:gridCol w:w="1292"/>
+        <w:gridCol w:w="6290"/>
       </w:tblGrid>
       <w:tr>
         <w:tc>
@@ -1865,9 +2263,11 @@
             <w:pPr>
               <w:pStyle w:val="NoSpacing"/>
             </w:pPr>
-            <w:r>
-              <w:t>string</w:t>
-            </w:r>
+            <w:proofErr w:type="spellStart"/>
+            <w:r>
+              <w:t>EntityResult</w:t>
+            </w:r>
+            <w:proofErr w:type="spellEnd"/>
           </w:p>
         </w:tc>
         <w:tc>
@@ -1879,7 +2279,13 @@
               <w:pStyle w:val="NoSpacing"/>
             </w:pPr>
             <w:r>
-              <w:t>An Entity object containing all items stored on a given day.  The key for this Entity will be the &lt;username&gt;_&lt;timestamp of retrieval&gt;.  In case of an error, this method returns an ErrorString object.</w:t>
+              <w:t>The result holds an array of minimal Entities which the key</w:t>
+            </w:r>
+            <w:r>
+              <w:t>s</w:t>
+            </w:r>
+            <w:r>
+              <w:t xml:space="preserve"> can be extracted from.</w:t>
             </w:r>
           </w:p>
         </w:tc>
@@ -1902,9 +2308,9 @@
         <w:tblLook w:val="04A0" w:firstRow="1" w:lastRow="0" w:firstColumn="1" w:lastColumn="0" w:noHBand="0" w:noVBand="1"/>
       </w:tblPr>
       <w:tblGrid>
-        <w:gridCol w:w="1998"/>
-        <w:gridCol w:w="1260"/>
-        <w:gridCol w:w="6318"/>
+        <w:gridCol w:w="1994"/>
+        <w:gridCol w:w="1292"/>
+        <w:gridCol w:w="6290"/>
       </w:tblGrid>
       <w:tr>
         <w:tc>
@@ -2148,6 +2554,194 @@
             <w:pPr>
               <w:pStyle w:val="NoSpacing"/>
             </w:pPr>
+            <w:proofErr w:type="spellStart"/>
+            <w:r>
+              <w:t>EntityResult</w:t>
+            </w:r>
+            <w:proofErr w:type="spellEnd"/>
+          </w:p>
+        </w:tc>
+        <w:tc>
+          <w:tcPr>
+            <w:tcW w:w="6318" w:type="dxa"/>
+          </w:tcPr>
+          <w:p>
+            <w:pPr>
+              <w:pStyle w:val="NoSpacing"/>
+            </w:pPr>
+            <w:r>
+              <w:t>The result holds an array of minimal Entities which the key</w:t>
+            </w:r>
+            <w:r>
+              <w:t>s</w:t>
+            </w:r>
+            <w:r>
+              <w:t xml:space="preserve"> can be extracted from.</w:t>
+            </w:r>
+          </w:p>
+        </w:tc>
+      </w:tr>
+    </w:tbl>
+    <w:p/>
+    <w:tbl>
+      <w:tblPr>
+        <w:tblStyle w:val="TableGrid"/>
+        <w:tblW w:w="0" w:type="auto"/>
+        <w:tblLook w:val="04A0" w:firstRow="1" w:lastRow="0" w:firstColumn="1" w:lastColumn="0" w:noHBand="0" w:noVBand="1"/>
+      </w:tblPr>
+      <w:tblGrid>
+        <w:gridCol w:w="1994"/>
+        <w:gridCol w:w="1292"/>
+        <w:gridCol w:w="6290"/>
+      </w:tblGrid>
+      <w:tr>
+        <w:tc>
+          <w:tcPr>
+            <w:tcW w:w="9576" w:type="dxa"/>
+            <w:gridSpan w:val="3"/>
+            <w:shd w:val="clear" w:color="auto" w:fill="D9D9D9" w:themeFill="background1" w:themeFillShade="D9"/>
+          </w:tcPr>
+          <w:p>
+            <w:pPr>
+              <w:pStyle w:val="NoSpacing"/>
+              <w:rPr>
+                <w:b/>
+              </w:rPr>
+            </w:pPr>
+            <w:r>
+              <w:rPr>
+                <w:b/>
+              </w:rPr>
+              <w:t>Prototype</w:t>
+            </w:r>
+          </w:p>
+        </w:tc>
+      </w:tr>
+      <w:tr>
+        <w:tc>
+          <w:tcPr>
+            <w:tcW w:w="9576" w:type="dxa"/>
+            <w:gridSpan w:val="3"/>
+          </w:tcPr>
+          <w:p>
+            <w:r>
+              <w:t xml:space="preserve">string </w:t>
+            </w:r>
+            <w:r>
+              <w:rPr>
+                <w:b/>
+              </w:rPr>
+              <w:t>getEntity</w:t>
+            </w:r>
+            <w:r>
+              <w:t>(token, key)</w:t>
+            </w:r>
+          </w:p>
+        </w:tc>
+      </w:tr>
+      <w:tr>
+        <w:tc>
+          <w:tcPr>
+            <w:tcW w:w="9576" w:type="dxa"/>
+            <w:gridSpan w:val="3"/>
+            <w:tcBorders>
+              <w:bottom w:val="single" w:sz="4" w:space="0" w:color="auto"/>
+            </w:tcBorders>
+          </w:tcPr>
+          <w:p>
+            <w:pPr>
+              <w:pStyle w:val="NoSpacing"/>
+            </w:pPr>
+            <w:r>
+              <w:t>This method provides the means to retrieve the entity for the given key.</w:t>
+            </w:r>
+          </w:p>
+        </w:tc>
+      </w:tr>
+      <w:tr>
+        <w:tc>
+          <w:tcPr>
+            <w:tcW w:w="1998" w:type="dxa"/>
+            <w:shd w:val="clear" w:color="auto" w:fill="D9D9D9" w:themeFill="background1" w:themeFillShade="D9"/>
+          </w:tcPr>
+          <w:p>
+            <w:pPr>
+              <w:pStyle w:val="NoSpacing"/>
+              <w:rPr>
+                <w:b/>
+              </w:rPr>
+            </w:pPr>
+            <w:r>
+              <w:rPr>
+                <w:b/>
+              </w:rPr>
+              <w:t>Parameter</w:t>
+            </w:r>
+          </w:p>
+        </w:tc>
+        <w:tc>
+          <w:tcPr>
+            <w:tcW w:w="1260" w:type="dxa"/>
+            <w:shd w:val="clear" w:color="auto" w:fill="D9D9D9" w:themeFill="background1" w:themeFillShade="D9"/>
+          </w:tcPr>
+          <w:p>
+            <w:pPr>
+              <w:pStyle w:val="NoSpacing"/>
+              <w:rPr>
+                <w:b/>
+              </w:rPr>
+            </w:pPr>
+            <w:r>
+              <w:rPr>
+                <w:b/>
+              </w:rPr>
+              <w:t>Type</w:t>
+            </w:r>
+          </w:p>
+        </w:tc>
+        <w:tc>
+          <w:tcPr>
+            <w:tcW w:w="6318" w:type="dxa"/>
+            <w:shd w:val="clear" w:color="auto" w:fill="D9D9D9" w:themeFill="background1" w:themeFillShade="D9"/>
+          </w:tcPr>
+          <w:p>
+            <w:pPr>
+              <w:pStyle w:val="NoSpacing"/>
+              <w:rPr>
+                <w:b/>
+              </w:rPr>
+            </w:pPr>
+            <w:r>
+              <w:rPr>
+                <w:b/>
+              </w:rPr>
+              <w:t>Description</w:t>
+            </w:r>
+          </w:p>
+        </w:tc>
+      </w:tr>
+      <w:tr>
+        <w:tc>
+          <w:tcPr>
+            <w:tcW w:w="1998" w:type="dxa"/>
+          </w:tcPr>
+          <w:p>
+            <w:pPr>
+              <w:pStyle w:val="NoSpacing"/>
+            </w:pPr>
+            <w:r>
+              <w:t>token</w:t>
+            </w:r>
+          </w:p>
+        </w:tc>
+        <w:tc>
+          <w:tcPr>
+            <w:tcW w:w="1260" w:type="dxa"/>
+          </w:tcPr>
+          <w:p>
+            <w:pPr>
+              <w:pStyle w:val="NoSpacing"/>
+            </w:pPr>
             <w:r>
               <w:t>string</w:t>
             </w:r>
@@ -2162,7 +2756,396 @@
               <w:pStyle w:val="NoSpacing"/>
             </w:pPr>
             <w:r>
-              <w:t>An Entity object containing all items of a given type.  The key for this Entity will be the &lt;username&gt;_&lt;type&gt;_&lt;timestamp of retrieval&gt;.  In case of an error, this method returns an ErrorString object.</w:t>
+              <w:t>This is the user token for this session.</w:t>
+            </w:r>
+          </w:p>
+        </w:tc>
+      </w:tr>
+      <w:tr>
+        <w:tc>
+          <w:tcPr>
+            <w:tcW w:w="1998" w:type="dxa"/>
+            <w:vAlign w:val="center"/>
+          </w:tcPr>
+          <w:p>
+            <w:pPr>
+              <w:pStyle w:val="NoSpacing"/>
+            </w:pPr>
+            <w:r>
+              <w:t>key</w:t>
+            </w:r>
+          </w:p>
+        </w:tc>
+        <w:tc>
+          <w:tcPr>
+            <w:tcW w:w="1260" w:type="dxa"/>
+            <w:vAlign w:val="center"/>
+          </w:tcPr>
+          <w:p>
+            <w:pPr>
+              <w:pStyle w:val="NoSpacing"/>
+            </w:pPr>
+            <w:r>
+              <w:t>string</w:t>
+            </w:r>
+          </w:p>
+        </w:tc>
+        <w:tc>
+          <w:tcPr>
+            <w:tcW w:w="6318" w:type="dxa"/>
+          </w:tcPr>
+          <w:p>
+            <w:pPr>
+              <w:pStyle w:val="NoSpacing"/>
+            </w:pPr>
+            <w:r>
+              <w:t>This is the key for a particular entity.</w:t>
+            </w:r>
+          </w:p>
+        </w:tc>
+      </w:tr>
+      <w:tr>
+        <w:tc>
+          <w:tcPr>
+            <w:tcW w:w="1998" w:type="dxa"/>
+            <w:shd w:val="clear" w:color="auto" w:fill="D9D9D9" w:themeFill="background1" w:themeFillShade="D9"/>
+            <w:vAlign w:val="center"/>
+          </w:tcPr>
+          <w:p>
+            <w:pPr>
+              <w:pStyle w:val="NoSpacing"/>
+              <w:rPr>
+                <w:b/>
+              </w:rPr>
+            </w:pPr>
+            <w:r>
+              <w:rPr>
+                <w:b/>
+              </w:rPr>
+              <w:t>Returns</w:t>
+            </w:r>
+          </w:p>
+        </w:tc>
+        <w:tc>
+          <w:tcPr>
+            <w:tcW w:w="1260" w:type="dxa"/>
+            <w:vAlign w:val="center"/>
+          </w:tcPr>
+          <w:p>
+            <w:pPr>
+              <w:pStyle w:val="NoSpacing"/>
+            </w:pPr>
+            <w:proofErr w:type="spellStart"/>
+            <w:r>
+              <w:t>EntityResult</w:t>
+            </w:r>
+            <w:proofErr w:type="spellEnd"/>
+          </w:p>
+        </w:tc>
+        <w:tc>
+          <w:tcPr>
+            <w:tcW w:w="6318" w:type="dxa"/>
+          </w:tcPr>
+          <w:p>
+            <w:pPr>
+              <w:pStyle w:val="NoSpacing"/>
+            </w:pPr>
+            <w:r>
+              <w:t xml:space="preserve">The result holds </w:t>
+            </w:r>
+            <w:r>
+              <w:t>the complete</w:t>
+            </w:r>
+            <w:r>
+              <w:t xml:space="preserve"> Entit</w:t>
+            </w:r>
+            <w:r>
+              <w:t>y.</w:t>
+            </w:r>
+          </w:p>
+        </w:tc>
+      </w:tr>
+    </w:tbl>
+    <w:p/>
+    <w:tbl>
+      <w:tblPr>
+        <w:tblStyle w:val="TableGrid"/>
+        <w:tblW w:w="0" w:type="auto"/>
+        <w:tblLook w:val="04A0" w:firstRow="1" w:lastRow="0" w:firstColumn="1" w:lastColumn="0" w:noHBand="0" w:noVBand="1"/>
+      </w:tblPr>
+      <w:tblGrid>
+        <w:gridCol w:w="2515"/>
+        <w:gridCol w:w="1292"/>
+        <w:gridCol w:w="5769"/>
+      </w:tblGrid>
+      <w:tr>
+        <w:tc>
+          <w:tcPr>
+            <w:tcW w:w="9576" w:type="dxa"/>
+            <w:gridSpan w:val="3"/>
+            <w:shd w:val="clear" w:color="auto" w:fill="D9D9D9" w:themeFill="background1" w:themeFillShade="D9"/>
+          </w:tcPr>
+          <w:p>
+            <w:pPr>
+              <w:pStyle w:val="NoSpacing"/>
+              <w:rPr>
+                <w:b/>
+              </w:rPr>
+            </w:pPr>
+            <w:r>
+              <w:rPr>
+                <w:b/>
+              </w:rPr>
+              <w:t>Prototype</w:t>
+            </w:r>
+          </w:p>
+        </w:tc>
+      </w:tr>
+      <w:tr>
+        <w:tc>
+          <w:tcPr>
+            <w:tcW w:w="9576" w:type="dxa"/>
+            <w:gridSpan w:val="3"/>
+          </w:tcPr>
+          <w:p>
+            <w:r>
+              <w:t xml:space="preserve">string </w:t>
+            </w:r>
+            <w:r>
+              <w:rPr>
+                <w:b/>
+              </w:rPr>
+              <w:t>getSharedEntity</w:t>
+            </w:r>
+            <w:r>
+              <w:t xml:space="preserve">(token,  </w:t>
+            </w:r>
+            <w:proofErr w:type="spellStart"/>
+            <w:r>
+              <w:t>fromShareWithUsername</w:t>
+            </w:r>
+            <w:proofErr w:type="spellEnd"/>
+            <w:r>
+              <w:t>)</w:t>
+            </w:r>
+          </w:p>
+        </w:tc>
+      </w:tr>
+      <w:tr>
+        <w:tc>
+          <w:tcPr>
+            <w:tcW w:w="9576" w:type="dxa"/>
+            <w:gridSpan w:val="3"/>
+            <w:tcBorders>
+              <w:bottom w:val="single" w:sz="4" w:space="0" w:color="auto"/>
+            </w:tcBorders>
+          </w:tcPr>
+          <w:p>
+            <w:pPr>
+              <w:pStyle w:val="NoSpacing"/>
+            </w:pPr>
+            <w:r>
+              <w:t>This method provides the means to retrieve an entity shared by the given user.</w:t>
+            </w:r>
+          </w:p>
+        </w:tc>
+      </w:tr>
+      <w:tr>
+        <w:tc>
+          <w:tcPr>
+            <w:tcW w:w="2515" w:type="dxa"/>
+            <w:shd w:val="clear" w:color="auto" w:fill="D9D9D9" w:themeFill="background1" w:themeFillShade="D9"/>
+          </w:tcPr>
+          <w:p>
+            <w:pPr>
+              <w:pStyle w:val="NoSpacing"/>
+              <w:rPr>
+                <w:b/>
+              </w:rPr>
+            </w:pPr>
+            <w:r>
+              <w:rPr>
+                <w:b/>
+              </w:rPr>
+              <w:t>Parameter</w:t>
+            </w:r>
+          </w:p>
+        </w:tc>
+        <w:tc>
+          <w:tcPr>
+            <w:tcW w:w="1292" w:type="dxa"/>
+            <w:shd w:val="clear" w:color="auto" w:fill="D9D9D9" w:themeFill="background1" w:themeFillShade="D9"/>
+          </w:tcPr>
+          <w:p>
+            <w:pPr>
+              <w:pStyle w:val="NoSpacing"/>
+              <w:rPr>
+                <w:b/>
+              </w:rPr>
+            </w:pPr>
+            <w:r>
+              <w:rPr>
+                <w:b/>
+              </w:rPr>
+              <w:t>Type</w:t>
+            </w:r>
+          </w:p>
+        </w:tc>
+        <w:tc>
+          <w:tcPr>
+            <w:tcW w:w="5769" w:type="dxa"/>
+            <w:shd w:val="clear" w:color="auto" w:fill="D9D9D9" w:themeFill="background1" w:themeFillShade="D9"/>
+          </w:tcPr>
+          <w:p>
+            <w:pPr>
+              <w:pStyle w:val="NoSpacing"/>
+              <w:rPr>
+                <w:b/>
+              </w:rPr>
+            </w:pPr>
+            <w:r>
+              <w:rPr>
+                <w:b/>
+              </w:rPr>
+              <w:t>Description</w:t>
+            </w:r>
+          </w:p>
+        </w:tc>
+      </w:tr>
+      <w:tr>
+        <w:tc>
+          <w:tcPr>
+            <w:tcW w:w="2515" w:type="dxa"/>
+          </w:tcPr>
+          <w:p>
+            <w:pPr>
+              <w:pStyle w:val="NoSpacing"/>
+            </w:pPr>
+            <w:r>
+              <w:t>token</w:t>
+            </w:r>
+          </w:p>
+        </w:tc>
+        <w:tc>
+          <w:tcPr>
+            <w:tcW w:w="1292" w:type="dxa"/>
+          </w:tcPr>
+          <w:p>
+            <w:pPr>
+              <w:pStyle w:val="NoSpacing"/>
+            </w:pPr>
+            <w:r>
+              <w:t>string</w:t>
+            </w:r>
+          </w:p>
+        </w:tc>
+        <w:tc>
+          <w:tcPr>
+            <w:tcW w:w="5769" w:type="dxa"/>
+          </w:tcPr>
+          <w:p>
+            <w:pPr>
+              <w:pStyle w:val="NoSpacing"/>
+            </w:pPr>
+            <w:r>
+              <w:t>This is the user token for this session.</w:t>
+            </w:r>
+          </w:p>
+        </w:tc>
+      </w:tr>
+      <w:tr>
+        <w:tc>
+          <w:tcPr>
+            <w:tcW w:w="2515" w:type="dxa"/>
+            <w:vAlign w:val="center"/>
+          </w:tcPr>
+          <w:p>
+            <w:pPr>
+              <w:pStyle w:val="NoSpacing"/>
+            </w:pPr>
+            <w:proofErr w:type="spellStart"/>
+            <w:r>
+              <w:t>fromShareWithUsername</w:t>
+            </w:r>
+            <w:proofErr w:type="spellEnd"/>
+          </w:p>
+        </w:tc>
+        <w:tc>
+          <w:tcPr>
+            <w:tcW w:w="1292" w:type="dxa"/>
+            <w:vAlign w:val="center"/>
+          </w:tcPr>
+          <w:p>
+            <w:pPr>
+              <w:pStyle w:val="NoSpacing"/>
+            </w:pPr>
+            <w:r>
+              <w:t>string</w:t>
+            </w:r>
+          </w:p>
+        </w:tc>
+        <w:tc>
+          <w:tcPr>
+            <w:tcW w:w="5769" w:type="dxa"/>
+          </w:tcPr>
+          <w:p>
+            <w:pPr>
+              <w:pStyle w:val="NoSpacing"/>
+            </w:pPr>
+            <w:r>
+              <w:t>The username of the user who has shared some data with the logged on user.</w:t>
+            </w:r>
+          </w:p>
+        </w:tc>
+      </w:tr>
+      <w:tr>
+        <w:tc>
+          <w:tcPr>
+            <w:tcW w:w="2515" w:type="dxa"/>
+            <w:shd w:val="clear" w:color="auto" w:fill="D9D9D9" w:themeFill="background1" w:themeFillShade="D9"/>
+            <w:vAlign w:val="center"/>
+          </w:tcPr>
+          <w:p>
+            <w:pPr>
+              <w:pStyle w:val="NoSpacing"/>
+              <w:rPr>
+                <w:b/>
+              </w:rPr>
+            </w:pPr>
+            <w:r>
+              <w:rPr>
+                <w:b/>
+              </w:rPr>
+              <w:t>Returns</w:t>
+            </w:r>
+          </w:p>
+        </w:tc>
+        <w:tc>
+          <w:tcPr>
+            <w:tcW w:w="1292" w:type="dxa"/>
+            <w:vAlign w:val="center"/>
+          </w:tcPr>
+          <w:p>
+            <w:pPr>
+              <w:pStyle w:val="NoSpacing"/>
+            </w:pPr>
+            <w:proofErr w:type="spellStart"/>
+            <w:r>
+              <w:t>EntityResult</w:t>
+            </w:r>
+            <w:proofErr w:type="spellEnd"/>
+          </w:p>
+        </w:tc>
+        <w:tc>
+          <w:tcPr>
+            <w:tcW w:w="5769" w:type="dxa"/>
+          </w:tcPr>
+          <w:p>
+            <w:pPr>
+              <w:pStyle w:val="NoSpacing"/>
+            </w:pPr>
+            <w:r>
+              <w:t>The result holds an array of minimal Entities which the keys can be extracted from.</w:t>
             </w:r>
           </w:p>
         </w:tc>
@@ -2210,6 +3193,9 @@
             <w:gridSpan w:val="3"/>
           </w:tcPr>
           <w:p>
+            <w:pPr>
+              <w:pStyle w:val="NoSpacing"/>
+            </w:pPr>
             <w:r>
               <w:t xml:space="preserve">string </w:t>
             </w:r>
@@ -2217,10 +3203,10 @@
               <w:rPr>
                 <w:b/>
               </w:rPr>
-              <w:t>getEntity</w:t>
-            </w:r>
-            <w:r>
-              <w:t>(token, key)</w:t>
+              <w:t>logon</w:t>
+            </w:r>
+            <w:r>
+              <w:t xml:space="preserve"> (username, password)</w:t>
             </w:r>
           </w:p>
         </w:tc>
@@ -2239,7 +3225,7 @@
               <w:pStyle w:val="NoSpacing"/>
             </w:pPr>
             <w:r>
-              <w:t>This method provides the means to retrieve the entity for the given key.</w:t>
+              <w:t>This method provides the means for a registered user to logon.</w:t>
             </w:r>
           </w:p>
         </w:tc>
@@ -2316,7 +3302,7 @@
               <w:pStyle w:val="NoSpacing"/>
             </w:pPr>
             <w:r>
-              <w:t>token</w:t>
+              <w:t>username</w:t>
             </w:r>
           </w:p>
         </w:tc>
@@ -2342,7 +3328,7 @@
               <w:pStyle w:val="NoSpacing"/>
             </w:pPr>
             <w:r>
-              <w:t>This is the user token for this session.</w:t>
+              <w:t>This is the username of the logged on user.</w:t>
             </w:r>
           </w:p>
         </w:tc>
@@ -2351,21 +3337,19 @@
         <w:tc>
           <w:tcPr>
             <w:tcW w:w="1998" w:type="dxa"/>
-            <w:vAlign w:val="center"/>
-          </w:tcPr>
-          <w:p>
-            <w:pPr>
-              <w:pStyle w:val="NoSpacing"/>
-            </w:pPr>
-            <w:r>
-              <w:t>type</w:t>
+          </w:tcPr>
+          <w:p>
+            <w:pPr>
+              <w:pStyle w:val="NoSpacing"/>
+            </w:pPr>
+            <w:r>
+              <w:t>password</w:t>
             </w:r>
           </w:p>
         </w:tc>
         <w:tc>
           <w:tcPr>
             <w:tcW w:w="1260" w:type="dxa"/>
-            <w:vAlign w:val="center"/>
           </w:tcPr>
           <w:p>
             <w:pPr>
@@ -2385,7 +3369,7 @@
               <w:pStyle w:val="NoSpacing"/>
             </w:pPr>
             <w:r>
-              <w:t>This is the key for a particular entity.</w:t>
+              <w:t>This is the password of the logged on user.</w:t>
             </w:r>
           </w:p>
         </w:tc>
@@ -2395,14 +3379,10 @@
           <w:tcPr>
             <w:tcW w:w="1998" w:type="dxa"/>
             <w:shd w:val="clear" w:color="auto" w:fill="D9D9D9" w:themeFill="background1" w:themeFillShade="D9"/>
-            <w:vAlign w:val="center"/>
-          </w:tcPr>
-          <w:p>
-            <w:pPr>
-              <w:pStyle w:val="NoSpacing"/>
-              <w:rPr>
-                <w:b/>
-              </w:rPr>
+          </w:tcPr>
+          <w:p>
+            <w:pPr>
+              <w:pStyle w:val="NoSpacing"/>
             </w:pPr>
             <w:r>
               <w:rPr>
@@ -2415,7 +3395,6 @@
         <w:tc>
           <w:tcPr>
             <w:tcW w:w="1260" w:type="dxa"/>
-            <w:vAlign w:val="center"/>
           </w:tcPr>
           <w:p>
             <w:pPr>
@@ -2435,323 +3414,7 @@
               <w:pStyle w:val="NoSpacing"/>
             </w:pPr>
             <w:r>
-              <w:t>An Entity object for the given key.  In case of an error, this method returns an ErrorString object.</w:t>
-            </w:r>
-          </w:p>
-        </w:tc>
-      </w:tr>
-    </w:tbl>
-    <w:p/>
-    <w:tbl>
-      <w:tblPr>
-        <w:tblStyle w:val="TableGrid"/>
-        <w:tblW w:w="0" w:type="auto"/>
-        <w:tblLook w:val="04A0" w:firstRow="1" w:lastRow="0" w:firstColumn="1" w:lastColumn="0" w:noHBand="0" w:noVBand="1"/>
-      </w:tblPr>
-      <w:tblGrid>
-        <w:gridCol w:w="2515"/>
-        <w:gridCol w:w="1210"/>
-        <w:gridCol w:w="5851"/>
-      </w:tblGrid>
-      <w:tr>
-        <w:tc>
-          <w:tcPr>
-            <w:tcW w:w="9576" w:type="dxa"/>
-            <w:gridSpan w:val="3"/>
-            <w:shd w:val="clear" w:color="auto" w:fill="D9D9D9" w:themeFill="background1" w:themeFillShade="D9"/>
-          </w:tcPr>
-          <w:p>
-            <w:pPr>
-              <w:pStyle w:val="NoSpacing"/>
-              <w:rPr>
-                <w:b/>
-              </w:rPr>
-            </w:pPr>
-            <w:r>
-              <w:rPr>
-                <w:b/>
-              </w:rPr>
-              <w:t>Prototype</w:t>
-            </w:r>
-          </w:p>
-        </w:tc>
-      </w:tr>
-      <w:tr>
-        <w:tc>
-          <w:tcPr>
-            <w:tcW w:w="9576" w:type="dxa"/>
-            <w:gridSpan w:val="3"/>
-          </w:tcPr>
-          <w:p>
-            <w:r>
-              <w:t xml:space="preserve">string </w:t>
-            </w:r>
-            <w:r>
-              <w:rPr>
-                <w:b/>
-              </w:rPr>
-              <w:t>getSharedEntity</w:t>
-            </w:r>
-            <w:r>
-              <w:t>(token, key, fromShareWithUsername)</w:t>
-            </w:r>
-          </w:p>
-        </w:tc>
-      </w:tr>
-      <w:tr>
-        <w:tc>
-          <w:tcPr>
-            <w:tcW w:w="9576" w:type="dxa"/>
-            <w:gridSpan w:val="3"/>
-            <w:tcBorders>
-              <w:bottom w:val="single" w:sz="4" w:space="0" w:color="auto"/>
-            </w:tcBorders>
-          </w:tcPr>
-          <w:p>
-            <w:pPr>
-              <w:pStyle w:val="NoSpacing"/>
-            </w:pPr>
-            <w:r>
-              <w:t>This method provides the means to retrieve an entity shared by the given user.</w:t>
-            </w:r>
-          </w:p>
-        </w:tc>
-      </w:tr>
-      <w:tr>
-        <w:tc>
-          <w:tcPr>
-            <w:tcW w:w="1998" w:type="dxa"/>
-            <w:shd w:val="clear" w:color="auto" w:fill="D9D9D9" w:themeFill="background1" w:themeFillShade="D9"/>
-          </w:tcPr>
-          <w:p>
-            <w:pPr>
-              <w:pStyle w:val="NoSpacing"/>
-              <w:rPr>
-                <w:b/>
-              </w:rPr>
-            </w:pPr>
-            <w:r>
-              <w:rPr>
-                <w:b/>
-              </w:rPr>
-              <w:t>Parameter</w:t>
-            </w:r>
-          </w:p>
-        </w:tc>
-        <w:tc>
-          <w:tcPr>
-            <w:tcW w:w="1260" w:type="dxa"/>
-            <w:shd w:val="clear" w:color="auto" w:fill="D9D9D9" w:themeFill="background1" w:themeFillShade="D9"/>
-          </w:tcPr>
-          <w:p>
-            <w:pPr>
-              <w:pStyle w:val="NoSpacing"/>
-              <w:rPr>
-                <w:b/>
-              </w:rPr>
-            </w:pPr>
-            <w:r>
-              <w:rPr>
-                <w:b/>
-              </w:rPr>
-              <w:t>Type</w:t>
-            </w:r>
-          </w:p>
-        </w:tc>
-        <w:tc>
-          <w:tcPr>
-            <w:tcW w:w="6318" w:type="dxa"/>
-            <w:shd w:val="clear" w:color="auto" w:fill="D9D9D9" w:themeFill="background1" w:themeFillShade="D9"/>
-          </w:tcPr>
-          <w:p>
-            <w:pPr>
-              <w:pStyle w:val="NoSpacing"/>
-              <w:rPr>
-                <w:b/>
-              </w:rPr>
-            </w:pPr>
-            <w:r>
-              <w:rPr>
-                <w:b/>
-              </w:rPr>
-              <w:t>Description</w:t>
-            </w:r>
-          </w:p>
-        </w:tc>
-      </w:tr>
-      <w:tr>
-        <w:tc>
-          <w:tcPr>
-            <w:tcW w:w="1998" w:type="dxa"/>
-          </w:tcPr>
-          <w:p>
-            <w:pPr>
-              <w:pStyle w:val="NoSpacing"/>
-            </w:pPr>
-            <w:r>
-              <w:t>token</w:t>
-            </w:r>
-          </w:p>
-        </w:tc>
-        <w:tc>
-          <w:tcPr>
-            <w:tcW w:w="1260" w:type="dxa"/>
-          </w:tcPr>
-          <w:p>
-            <w:pPr>
-              <w:pStyle w:val="NoSpacing"/>
-            </w:pPr>
-            <w:r>
-              <w:t>string</w:t>
-            </w:r>
-          </w:p>
-        </w:tc>
-        <w:tc>
-          <w:tcPr>
-            <w:tcW w:w="6318" w:type="dxa"/>
-          </w:tcPr>
-          <w:p>
-            <w:pPr>
-              <w:pStyle w:val="NoSpacing"/>
-            </w:pPr>
-            <w:r>
-              <w:t>This is the user token for this session.</w:t>
-            </w:r>
-          </w:p>
-        </w:tc>
-      </w:tr>
-      <w:tr>
-        <w:tc>
-          <w:tcPr>
-            <w:tcW w:w="1998" w:type="dxa"/>
-            <w:vAlign w:val="center"/>
-          </w:tcPr>
-          <w:p>
-            <w:pPr>
-              <w:pStyle w:val="NoSpacing"/>
-            </w:pPr>
-            <w:r>
-              <w:t>type</w:t>
-            </w:r>
-          </w:p>
-        </w:tc>
-        <w:tc>
-          <w:tcPr>
-            <w:tcW w:w="1260" w:type="dxa"/>
-            <w:vAlign w:val="center"/>
-          </w:tcPr>
-          <w:p>
-            <w:pPr>
-              <w:pStyle w:val="NoSpacing"/>
-            </w:pPr>
-            <w:r>
-              <w:t>string</w:t>
-            </w:r>
-          </w:p>
-        </w:tc>
-        <w:tc>
-          <w:tcPr>
-            <w:tcW w:w="6318" w:type="dxa"/>
-          </w:tcPr>
-          <w:p>
-            <w:pPr>
-              <w:pStyle w:val="NoSpacing"/>
-            </w:pPr>
-            <w:r>
-              <w:t>This is the key for a particular entity.</w:t>
-            </w:r>
-          </w:p>
-        </w:tc>
-      </w:tr>
-      <w:tr>
-        <w:tc>
-          <w:tcPr>
-            <w:tcW w:w="1998" w:type="dxa"/>
-            <w:vAlign w:val="center"/>
-          </w:tcPr>
-          <w:p>
-            <w:pPr>
-              <w:pStyle w:val="NoSpacing"/>
-            </w:pPr>
-            <w:r>
-              <w:t>fromShareWithUsername</w:t>
-            </w:r>
-          </w:p>
-        </w:tc>
-        <w:tc>
-          <w:tcPr>
-            <w:tcW w:w="1260" w:type="dxa"/>
-            <w:vAlign w:val="center"/>
-          </w:tcPr>
-          <w:p>
-            <w:pPr>
-              <w:pStyle w:val="NoSpacing"/>
-            </w:pPr>
-            <w:r>
-              <w:t>string</w:t>
-            </w:r>
-          </w:p>
-        </w:tc>
-        <w:tc>
-          <w:tcPr>
-            <w:tcW w:w="6318" w:type="dxa"/>
-          </w:tcPr>
-          <w:p>
-            <w:pPr>
-              <w:pStyle w:val="NoSpacing"/>
-            </w:pPr>
-            <w:r>
-              <w:t>The username of the user who has shared some data with the logged on user.</w:t>
-            </w:r>
-          </w:p>
-        </w:tc>
-      </w:tr>
-      <w:tr>
-        <w:tc>
-          <w:tcPr>
-            <w:tcW w:w="1998" w:type="dxa"/>
-            <w:shd w:val="clear" w:color="auto" w:fill="D9D9D9" w:themeFill="background1" w:themeFillShade="D9"/>
-            <w:vAlign w:val="center"/>
-          </w:tcPr>
-          <w:p>
-            <w:pPr>
-              <w:pStyle w:val="NoSpacing"/>
-              <w:rPr>
-                <w:b/>
-              </w:rPr>
-            </w:pPr>
-            <w:r>
-              <w:rPr>
-                <w:b/>
-              </w:rPr>
-              <w:t>Returns</w:t>
-            </w:r>
-          </w:p>
-        </w:tc>
-        <w:tc>
-          <w:tcPr>
-            <w:tcW w:w="1260" w:type="dxa"/>
-            <w:vAlign w:val="center"/>
-          </w:tcPr>
-          <w:p>
-            <w:pPr>
-              <w:pStyle w:val="NoSpacing"/>
-            </w:pPr>
-            <w:r>
-              <w:t>string</w:t>
-            </w:r>
-          </w:p>
-        </w:tc>
-        <w:tc>
-          <w:tcPr>
-            <w:tcW w:w="6318" w:type="dxa"/>
-          </w:tcPr>
-          <w:p>
-            <w:pPr>
-              <w:pStyle w:val="NoSpacing"/>
-            </w:pPr>
-            <w:r>
-              <w:t>The shared Entity object.  In case of an error, this method returns an ErrorString object.</w:t>
+              <w:t>A token or an empty string for failure.</w:t>
             </w:r>
           </w:p>
         </w:tc>
@@ -2783,6 +3446,8 @@
                 <w:b/>
               </w:rPr>
             </w:pPr>
+            <w:bookmarkStart w:id="0" w:name="_GoBack"/>
+            <w:bookmarkEnd w:id="0"/>
             <w:r>
               <w:rPr>
                 <w:b/>
@@ -2803,14 +3468,22 @@
               <w:pStyle w:val="NoSpacing"/>
             </w:pPr>
             <w:r>
-              <w:t xml:space="preserve">string </w:t>
-            </w:r>
-            <w:r>
-              <w:rPr>
-                <w:b/>
-              </w:rPr>
-              <w:t>logon</w:t>
-            </w:r>
+              <w:t xml:space="preserve">int </w:t>
+            </w:r>
+            <w:proofErr w:type="spellStart"/>
+            <w:r>
+              <w:rPr>
+                <w:b/>
+              </w:rPr>
+              <w:t>register</w:t>
+            </w:r>
+            <w:r>
+              <w:rPr>
+                <w:b/>
+              </w:rPr>
+              <w:t>NewUser</w:t>
+            </w:r>
+            <w:proofErr w:type="spellEnd"/>
             <w:r>
               <w:t xml:space="preserve"> (username, password)</w:t>
             </w:r>
@@ -2831,7 +3504,7 @@
               <w:pStyle w:val="NoSpacing"/>
             </w:pPr>
             <w:r>
-              <w:t>This method provides the means for a registered user to logon.</w:t>
+              <w:t>This method provides the means for a person to register to the system.</w:t>
             </w:r>
           </w:p>
         </w:tc>
@@ -2934,7 +3607,7 @@
               <w:pStyle w:val="NoSpacing"/>
             </w:pPr>
             <w:r>
-              <w:t>This is the username of the logged on user.</w:t>
+              <w:t>This is the username of the user.</w:t>
             </w:r>
           </w:p>
         </w:tc>
@@ -2975,7 +3648,7 @@
               <w:pStyle w:val="NoSpacing"/>
             </w:pPr>
             <w:r>
-              <w:t>This is the password of the logged on user.</w:t>
+              <w:t>This is the password of the user.</w:t>
             </w:r>
           </w:p>
         </w:tc>
@@ -2985,6 +3658,7 @@
           <w:tcPr>
             <w:tcW w:w="1998" w:type="dxa"/>
             <w:shd w:val="clear" w:color="auto" w:fill="D9D9D9" w:themeFill="background1" w:themeFillShade="D9"/>
+            <w:vAlign w:val="center"/>
           </w:tcPr>
           <w:p>
             <w:pPr>
@@ -3001,13 +3675,14 @@
         <w:tc>
           <w:tcPr>
             <w:tcW w:w="1260" w:type="dxa"/>
-          </w:tcPr>
-          <w:p>
-            <w:pPr>
-              <w:pStyle w:val="NoSpacing"/>
-            </w:pPr>
-            <w:r>
-              <w:t>string</w:t>
+            <w:vAlign w:val="center"/>
+          </w:tcPr>
+          <w:p>
+            <w:pPr>
+              <w:pStyle w:val="NoSpacing"/>
+            </w:pPr>
+            <w:r>
+              <w:t>int</w:t>
             </w:r>
           </w:p>
         </w:tc>
@@ -3020,18 +3695,19 @@
               <w:pStyle w:val="NoSpacing"/>
             </w:pPr>
             <w:r>
-              <w:t>A token or an empty string for failure.</w:t>
+              <w:t>0 for success, -1 for username already used, -99 for a</w:t>
+            </w:r>
+            <w:r>
+              <w:t>n</w:t>
+            </w:r>
+            <w:r>
+              <w:t xml:space="preserve"> unknown failure.</w:t>
             </w:r>
           </w:p>
         </w:tc>
       </w:tr>
     </w:tbl>
     <w:p/>
-    <w:p>
-      <w:r>
-        <w:br w:type="page"/>
-      </w:r>
-    </w:p>
     <w:tbl>
       <w:tblPr>
         <w:tblStyle w:val="TableGrid"/>
@@ -3039,9 +3715,9 @@
         <w:tblLook w:val="04A0" w:firstRow="1" w:lastRow="0" w:firstColumn="1" w:lastColumn="0" w:noHBand="0" w:noVBand="1"/>
       </w:tblPr>
       <w:tblGrid>
-        <w:gridCol w:w="1998"/>
-        <w:gridCol w:w="1260"/>
-        <w:gridCol w:w="6318"/>
+        <w:gridCol w:w="2269"/>
+        <w:gridCol w:w="1235"/>
+        <w:gridCol w:w="6072"/>
       </w:tblGrid>
       <w:tr>
         <w:tc>
@@ -3061,7 +3737,6 @@
               <w:rPr>
                 <w:b/>
               </w:rPr>
-              <w:lastRenderedPageBreak/>
               <w:t>Prototype</w:t>
             </w:r>
           </w:p>
@@ -3074,9 +3749,6 @@
             <w:gridSpan w:val="3"/>
           </w:tcPr>
           <w:p>
-            <w:pPr>
-              <w:pStyle w:val="NoSpacing"/>
-            </w:pPr>
             <w:r>
               <w:t xml:space="preserve">int </w:t>
             </w:r>
@@ -3084,10 +3756,18 @@
               <w:rPr>
                 <w:b/>
               </w:rPr>
-              <w:t>register</w:t>
-            </w:r>
-            <w:r>
-              <w:t xml:space="preserve"> (username, password)</w:t>
+              <w:t>shareEntity</w:t>
+            </w:r>
+            <w:r>
+              <w:t xml:space="preserve">(token, entity, </w:t>
+            </w:r>
+            <w:proofErr w:type="spellStart"/>
+            <w:r>
+              <w:t>toShareWithUsername</w:t>
+            </w:r>
+            <w:proofErr w:type="spellEnd"/>
+            <w:r>
+              <w:t>)</w:t>
             </w:r>
           </w:p>
         </w:tc>
@@ -3106,7 +3786,19 @@
               <w:pStyle w:val="NoSpacing"/>
             </w:pPr>
             <w:r>
-              <w:t>This method provides the means for a person to register to the system.</w:t>
+              <w:t xml:space="preserve">This method provides the means to </w:t>
+            </w:r>
+            <w:r>
+              <w:t>share</w:t>
+            </w:r>
+            <w:r>
+              <w:t xml:space="preserve"> an entity </w:t>
+            </w:r>
+            <w:r>
+              <w:t xml:space="preserve">with </w:t>
+            </w:r>
+            <w:r>
+              <w:t>the given user.</w:t>
             </w:r>
           </w:p>
         </w:tc>
@@ -3183,7 +3875,7 @@
               <w:pStyle w:val="NoSpacing"/>
             </w:pPr>
             <w:r>
-              <w:t>username</w:t>
+              <w:t>token</w:t>
             </w:r>
           </w:p>
         </w:tc>
@@ -3209,7 +3901,7 @@
               <w:pStyle w:val="NoSpacing"/>
             </w:pPr>
             <w:r>
-              <w:t>This is the username of the user.</w:t>
+              <w:t>This is the user token for this session.</w:t>
             </w:r>
           </w:p>
         </w:tc>
@@ -3218,48 +3910,6 @@
         <w:tc>
           <w:tcPr>
             <w:tcW w:w="1998" w:type="dxa"/>
-          </w:tcPr>
-          <w:p>
-            <w:pPr>
-              <w:pStyle w:val="NoSpacing"/>
-            </w:pPr>
-            <w:r>
-              <w:t>password</w:t>
-            </w:r>
-          </w:p>
-        </w:tc>
-        <w:tc>
-          <w:tcPr>
-            <w:tcW w:w="1260" w:type="dxa"/>
-          </w:tcPr>
-          <w:p>
-            <w:pPr>
-              <w:pStyle w:val="NoSpacing"/>
-            </w:pPr>
-            <w:r>
-              <w:t>string</w:t>
-            </w:r>
-          </w:p>
-        </w:tc>
-        <w:tc>
-          <w:tcPr>
-            <w:tcW w:w="6318" w:type="dxa"/>
-          </w:tcPr>
-          <w:p>
-            <w:pPr>
-              <w:pStyle w:val="NoSpacing"/>
-            </w:pPr>
-            <w:r>
-              <w:t>This is the password of the user.</w:t>
-            </w:r>
-          </w:p>
-        </w:tc>
-      </w:tr>
-      <w:tr>
-        <w:tc>
-          <w:tcPr>
-            <w:tcW w:w="1998" w:type="dxa"/>
-            <w:shd w:val="clear" w:color="auto" w:fill="D9D9D9" w:themeFill="background1" w:themeFillShade="D9"/>
             <w:vAlign w:val="center"/>
           </w:tcPr>
           <w:p>
@@ -3267,10 +3917,7 @@
               <w:pStyle w:val="NoSpacing"/>
             </w:pPr>
             <w:r>
-              <w:rPr>
-                <w:b/>
-              </w:rPr>
-              <w:t>Returns</w:t>
+              <w:t>entity</w:t>
             </w:r>
           </w:p>
         </w:tc>
@@ -3284,6 +3931,101 @@
               <w:pStyle w:val="NoSpacing"/>
             </w:pPr>
             <w:r>
+              <w:t>Entity</w:t>
+            </w:r>
+          </w:p>
+        </w:tc>
+        <w:tc>
+          <w:tcPr>
+            <w:tcW w:w="6318" w:type="dxa"/>
+          </w:tcPr>
+          <w:p>
+            <w:pPr>
+              <w:pStyle w:val="NoSpacing"/>
+            </w:pPr>
+            <w:r>
+              <w:t>This is the entity to share.</w:t>
+            </w:r>
+          </w:p>
+        </w:tc>
+      </w:tr>
+      <w:tr>
+        <w:tc>
+          <w:tcPr>
+            <w:tcW w:w="1998" w:type="dxa"/>
+            <w:vAlign w:val="center"/>
+          </w:tcPr>
+          <w:p>
+            <w:pPr>
+              <w:pStyle w:val="NoSpacing"/>
+            </w:pPr>
+            <w:proofErr w:type="spellStart"/>
+            <w:r>
+              <w:t>toShareWithUsername</w:t>
+            </w:r>
+            <w:proofErr w:type="spellEnd"/>
+          </w:p>
+        </w:tc>
+        <w:tc>
+          <w:tcPr>
+            <w:tcW w:w="1260" w:type="dxa"/>
+            <w:vAlign w:val="center"/>
+          </w:tcPr>
+          <w:p>
+            <w:pPr>
+              <w:pStyle w:val="NoSpacing"/>
+            </w:pPr>
+            <w:r>
+              <w:t>string</w:t>
+            </w:r>
+          </w:p>
+        </w:tc>
+        <w:tc>
+          <w:tcPr>
+            <w:tcW w:w="6318" w:type="dxa"/>
+          </w:tcPr>
+          <w:p>
+            <w:pPr>
+              <w:pStyle w:val="NoSpacing"/>
+            </w:pPr>
+            <w:r>
+              <w:t>The username of the user to share this entity with.</w:t>
+            </w:r>
+          </w:p>
+        </w:tc>
+      </w:tr>
+      <w:tr>
+        <w:tc>
+          <w:tcPr>
+            <w:tcW w:w="1998" w:type="dxa"/>
+            <w:shd w:val="clear" w:color="auto" w:fill="D9D9D9" w:themeFill="background1" w:themeFillShade="D9"/>
+            <w:vAlign w:val="center"/>
+          </w:tcPr>
+          <w:p>
+            <w:pPr>
+              <w:pStyle w:val="NoSpacing"/>
+              <w:rPr>
+                <w:b/>
+              </w:rPr>
+            </w:pPr>
+            <w:r>
+              <w:rPr>
+                <w:b/>
+              </w:rPr>
+              <w:t>Returns</w:t>
+            </w:r>
+          </w:p>
+        </w:tc>
+        <w:tc>
+          <w:tcPr>
+            <w:tcW w:w="1260" w:type="dxa"/>
+            <w:vAlign w:val="center"/>
+          </w:tcPr>
+          <w:p>
+            <w:pPr>
+              <w:pStyle w:val="NoSpacing"/>
+            </w:pPr>
+            <w:r>
               <w:t>int</w:t>
             </w:r>
           </w:p>
@@ -3297,7 +4039,7 @@
               <w:pStyle w:val="NoSpacing"/>
             </w:pPr>
             <w:r>
-              <w:t>0 for success, -1 for username already used, -99 for a unknown failure.</w:t>
+              <w:t>0 for success, -1 for failure.</w:t>
             </w:r>
           </w:p>
         </w:tc>
@@ -3352,10 +4094,10 @@
               <w:rPr>
                 <w:b/>
               </w:rPr>
-              <w:t>shareEntity</w:t>
-            </w:r>
-            <w:r>
-              <w:t>(token, entity, toShareWithUsername)</w:t>
+              <w:t>storeEntity</w:t>
+            </w:r>
+            <w:r>
+              <w:t>(token, entity)</w:t>
             </w:r>
           </w:p>
         </w:tc>
@@ -3377,334 +4119,6 @@
               <w:t xml:space="preserve">This method provides the means to </w:t>
             </w:r>
             <w:r>
-              <w:t>share</w:t>
-            </w:r>
-            <w:r>
-              <w:t xml:space="preserve"> an entity </w:t>
-            </w:r>
-            <w:r>
-              <w:t xml:space="preserve">with </w:t>
-            </w:r>
-            <w:r>
-              <w:t>the given user.</w:t>
-            </w:r>
-          </w:p>
-        </w:tc>
-      </w:tr>
-      <w:tr>
-        <w:tc>
-          <w:tcPr>
-            <w:tcW w:w="1998" w:type="dxa"/>
-            <w:shd w:val="clear" w:color="auto" w:fill="D9D9D9" w:themeFill="background1" w:themeFillShade="D9"/>
-          </w:tcPr>
-          <w:p>
-            <w:pPr>
-              <w:pStyle w:val="NoSpacing"/>
-              <w:rPr>
-                <w:b/>
-              </w:rPr>
-            </w:pPr>
-            <w:r>
-              <w:rPr>
-                <w:b/>
-              </w:rPr>
-              <w:t>Parameter</w:t>
-            </w:r>
-          </w:p>
-        </w:tc>
-        <w:tc>
-          <w:tcPr>
-            <w:tcW w:w="1260" w:type="dxa"/>
-            <w:shd w:val="clear" w:color="auto" w:fill="D9D9D9" w:themeFill="background1" w:themeFillShade="D9"/>
-          </w:tcPr>
-          <w:p>
-            <w:pPr>
-              <w:pStyle w:val="NoSpacing"/>
-              <w:rPr>
-                <w:b/>
-              </w:rPr>
-            </w:pPr>
-            <w:r>
-              <w:rPr>
-                <w:b/>
-              </w:rPr>
-              <w:t>Type</w:t>
-            </w:r>
-          </w:p>
-        </w:tc>
-        <w:tc>
-          <w:tcPr>
-            <w:tcW w:w="6318" w:type="dxa"/>
-            <w:shd w:val="clear" w:color="auto" w:fill="D9D9D9" w:themeFill="background1" w:themeFillShade="D9"/>
-          </w:tcPr>
-          <w:p>
-            <w:pPr>
-              <w:pStyle w:val="NoSpacing"/>
-              <w:rPr>
-                <w:b/>
-              </w:rPr>
-            </w:pPr>
-            <w:r>
-              <w:rPr>
-                <w:b/>
-              </w:rPr>
-              <w:t>Description</w:t>
-            </w:r>
-          </w:p>
-        </w:tc>
-      </w:tr>
-      <w:tr>
-        <w:tc>
-          <w:tcPr>
-            <w:tcW w:w="1998" w:type="dxa"/>
-          </w:tcPr>
-          <w:p>
-            <w:pPr>
-              <w:pStyle w:val="NoSpacing"/>
-            </w:pPr>
-            <w:r>
-              <w:t>token</w:t>
-            </w:r>
-          </w:p>
-        </w:tc>
-        <w:tc>
-          <w:tcPr>
-            <w:tcW w:w="1260" w:type="dxa"/>
-          </w:tcPr>
-          <w:p>
-            <w:pPr>
-              <w:pStyle w:val="NoSpacing"/>
-            </w:pPr>
-            <w:r>
-              <w:t>string</w:t>
-            </w:r>
-          </w:p>
-        </w:tc>
-        <w:tc>
-          <w:tcPr>
-            <w:tcW w:w="6318" w:type="dxa"/>
-          </w:tcPr>
-          <w:p>
-            <w:pPr>
-              <w:pStyle w:val="NoSpacing"/>
-            </w:pPr>
-            <w:r>
-              <w:t>This is the user token for this session.</w:t>
-            </w:r>
-          </w:p>
-        </w:tc>
-      </w:tr>
-      <w:tr>
-        <w:tc>
-          <w:tcPr>
-            <w:tcW w:w="1998" w:type="dxa"/>
-            <w:vAlign w:val="center"/>
-          </w:tcPr>
-          <w:p>
-            <w:pPr>
-              <w:pStyle w:val="NoSpacing"/>
-            </w:pPr>
-            <w:r>
-              <w:t>entity</w:t>
-            </w:r>
-          </w:p>
-        </w:tc>
-        <w:tc>
-          <w:tcPr>
-            <w:tcW w:w="1260" w:type="dxa"/>
-            <w:vAlign w:val="center"/>
-          </w:tcPr>
-          <w:p>
-            <w:pPr>
-              <w:pStyle w:val="NoSpacing"/>
-            </w:pPr>
-            <w:r>
-              <w:t>string</w:t>
-            </w:r>
-          </w:p>
-        </w:tc>
-        <w:tc>
-          <w:tcPr>
-            <w:tcW w:w="6318" w:type="dxa"/>
-          </w:tcPr>
-          <w:p>
-            <w:pPr>
-              <w:pStyle w:val="NoSpacing"/>
-            </w:pPr>
-            <w:r>
-              <w:t>This is the entity to share.</w:t>
-            </w:r>
-          </w:p>
-        </w:tc>
-      </w:tr>
-      <w:tr>
-        <w:tc>
-          <w:tcPr>
-            <w:tcW w:w="1998" w:type="dxa"/>
-            <w:vAlign w:val="center"/>
-          </w:tcPr>
-          <w:p>
-            <w:pPr>
-              <w:pStyle w:val="NoSpacing"/>
-            </w:pPr>
-            <w:r>
-              <w:t>toShareWithUsername</w:t>
-            </w:r>
-          </w:p>
-        </w:tc>
-        <w:tc>
-          <w:tcPr>
-            <w:tcW w:w="1260" w:type="dxa"/>
-            <w:vAlign w:val="center"/>
-          </w:tcPr>
-          <w:p>
-            <w:pPr>
-              <w:pStyle w:val="NoSpacing"/>
-            </w:pPr>
-            <w:r>
-              <w:t>string</w:t>
-            </w:r>
-          </w:p>
-        </w:tc>
-        <w:tc>
-          <w:tcPr>
-            <w:tcW w:w="6318" w:type="dxa"/>
-          </w:tcPr>
-          <w:p>
-            <w:pPr>
-              <w:pStyle w:val="NoSpacing"/>
-            </w:pPr>
-            <w:r>
-              <w:t>The username of the user to share this entity with.</w:t>
-            </w:r>
-          </w:p>
-        </w:tc>
-      </w:tr>
-      <w:tr>
-        <w:tc>
-          <w:tcPr>
-            <w:tcW w:w="1998" w:type="dxa"/>
-            <w:shd w:val="clear" w:color="auto" w:fill="D9D9D9" w:themeFill="background1" w:themeFillShade="D9"/>
-            <w:vAlign w:val="center"/>
-          </w:tcPr>
-          <w:p>
-            <w:pPr>
-              <w:pStyle w:val="NoSpacing"/>
-              <w:rPr>
-                <w:b/>
-              </w:rPr>
-            </w:pPr>
-            <w:r>
-              <w:rPr>
-                <w:b/>
-              </w:rPr>
-              <w:t>Returns</w:t>
-            </w:r>
-          </w:p>
-        </w:tc>
-        <w:tc>
-          <w:tcPr>
-            <w:tcW w:w="1260" w:type="dxa"/>
-            <w:vAlign w:val="center"/>
-          </w:tcPr>
-          <w:p>
-            <w:pPr>
-              <w:pStyle w:val="NoSpacing"/>
-            </w:pPr>
-            <w:r>
-              <w:t>int</w:t>
-            </w:r>
-          </w:p>
-        </w:tc>
-        <w:tc>
-          <w:tcPr>
-            <w:tcW w:w="6318" w:type="dxa"/>
-          </w:tcPr>
-          <w:p>
-            <w:pPr>
-              <w:pStyle w:val="NoSpacing"/>
-            </w:pPr>
-            <w:r>
-              <w:t>0 for success, -1 for failure.</w:t>
-            </w:r>
-          </w:p>
-        </w:tc>
-      </w:tr>
-    </w:tbl>
-    <w:p/>
-    <w:tbl>
-      <w:tblPr>
-        <w:tblStyle w:val="TableGrid"/>
-        <w:tblW w:w="0" w:type="auto"/>
-        <w:tblLook w:val="04A0" w:firstRow="1" w:lastRow="0" w:firstColumn="1" w:lastColumn="0" w:noHBand="0" w:noVBand="1"/>
-      </w:tblPr>
-      <w:tblGrid>
-        <w:gridCol w:w="2269"/>
-        <w:gridCol w:w="1234"/>
-        <w:gridCol w:w="6073"/>
-      </w:tblGrid>
-      <w:tr>
-        <w:tc>
-          <w:tcPr>
-            <w:tcW w:w="9576" w:type="dxa"/>
-            <w:gridSpan w:val="3"/>
-            <w:shd w:val="clear" w:color="auto" w:fill="D9D9D9" w:themeFill="background1" w:themeFillShade="D9"/>
-          </w:tcPr>
-          <w:p>
-            <w:pPr>
-              <w:pStyle w:val="NoSpacing"/>
-              <w:rPr>
-                <w:b/>
-              </w:rPr>
-            </w:pPr>
-            <w:r>
-              <w:rPr>
-                <w:b/>
-              </w:rPr>
-              <w:t>Prototype</w:t>
-            </w:r>
-          </w:p>
-        </w:tc>
-      </w:tr>
-      <w:tr>
-        <w:tc>
-          <w:tcPr>
-            <w:tcW w:w="9576" w:type="dxa"/>
-            <w:gridSpan w:val="3"/>
-          </w:tcPr>
-          <w:p>
-            <w:r>
-              <w:t xml:space="preserve">int </w:t>
-            </w:r>
-            <w:r>
-              <w:rPr>
-                <w:b/>
-              </w:rPr>
-              <w:t>storeEntity</w:t>
-            </w:r>
-            <w:r>
-              <w:t>(token, entity)</w:t>
-            </w:r>
-          </w:p>
-        </w:tc>
-      </w:tr>
-      <w:tr>
-        <w:tc>
-          <w:tcPr>
-            <w:tcW w:w="9576" w:type="dxa"/>
-            <w:gridSpan w:val="3"/>
-            <w:tcBorders>
-              <w:bottom w:val="single" w:sz="4" w:space="0" w:color="auto"/>
-            </w:tcBorders>
-          </w:tcPr>
-          <w:p>
-            <w:pPr>
-              <w:pStyle w:val="NoSpacing"/>
-            </w:pPr>
-            <w:r>
-              <w:t xml:space="preserve">This method provides the means to </w:t>
-            </w:r>
-            <w:r>
               <w:t>store</w:t>
             </w:r>
             <w:r>
@@ -3844,7 +4258,7 @@
               <w:pStyle w:val="NoSpacing"/>
             </w:pPr>
             <w:r>
-              <w:t>string</w:t>
+              <w:t>Entity</w:t>
             </w:r>
           </w:p>
         </w:tc>
@@ -3916,7 +4330,15 @@
               <w:t xml:space="preserve">0 for success, -1 for </w:t>
             </w:r>
             <w:r>
-              <w:t>entity key already used, -2 other errors</w:t>
+              <w:t xml:space="preserve">entity key already </w:t>
+            </w:r>
+            <w:proofErr w:type="gramStart"/>
+            <w:r>
+              <w:t>used,</w:t>
+            </w:r>
+            <w:proofErr w:type="gramEnd"/>
+            <w:r>
+              <w:t xml:space="preserve"> -2 other errors</w:t>
             </w:r>
             <w:r>
               <w:t>.</w:t>
@@ -3996,13 +4418,23 @@
           <w:szCs w:val="20"/>
         </w:rPr>
       </w:pPr>
+      <w:proofErr w:type="gramStart"/>
       <w:r>
         <w:rPr>
           <w:rFonts w:ascii="Courier New" w:eastAsia="Times New Roman" w:hAnsi="Courier New" w:cs="Courier New"/>
           <w:sz w:val="20"/>
           <w:szCs w:val="20"/>
         </w:rPr>
-        <w:t>&lt;?xml encoding="</w:t>
+        <w:t>&lt;?xml</w:t>
+      </w:r>
+      <w:proofErr w:type="gramEnd"/>
+      <w:r>
+        <w:rPr>
+          <w:rFonts w:ascii="Courier New" w:eastAsia="Times New Roman" w:hAnsi="Courier New" w:cs="Courier New"/>
+          <w:sz w:val="20"/>
+          <w:szCs w:val="20"/>
+        </w:rPr>
+        <w:t xml:space="preserve"> encoding="</w:t>
       </w:r>
       <w:r>
         <w:rPr>
@@ -4039,7 +4471,25 @@
           <w:sz w:val="20"/>
           <w:szCs w:val="20"/>
         </w:rPr>
-        <w:t>&lt;entity&gt;</w:t>
+        <w:t>&lt;</w:t>
+      </w:r>
+      <w:proofErr w:type="gramStart"/>
+      <w:r>
+        <w:rPr>
+          <w:rFonts w:ascii="Courier New" w:hAnsi="Courier New" w:cs="Courier New"/>
+          <w:sz w:val="20"/>
+          <w:szCs w:val="20"/>
+        </w:rPr>
+        <w:t>entity</w:t>
+      </w:r>
+      <w:proofErr w:type="gramEnd"/>
+      <w:r>
+        <w:rPr>
+          <w:rFonts w:ascii="Courier New" w:hAnsi="Courier New" w:cs="Courier New"/>
+          <w:sz w:val="20"/>
+          <w:szCs w:val="20"/>
+        </w:rPr>
+        <w:t>&gt;</w:t>
       </w:r>
     </w:p>
     <w:p>
@@ -4061,7 +4511,25 @@
           <w:szCs w:val="20"/>
         </w:rPr>
         <w:tab/>
-        <w:t>&lt;key&gt;A Stupid Video&lt;/key&gt;</w:t>
+        <w:t>&lt;</w:t>
+      </w:r>
+      <w:proofErr w:type="gramStart"/>
+      <w:r>
+        <w:rPr>
+          <w:rFonts w:ascii="Courier New" w:hAnsi="Courier New" w:cs="Courier New"/>
+          <w:sz w:val="20"/>
+          <w:szCs w:val="20"/>
+        </w:rPr>
+        <w:t>key&gt;</w:t>
+      </w:r>
+      <w:proofErr w:type="gramEnd"/>
+      <w:r>
+        <w:rPr>
+          <w:rFonts w:ascii="Courier New" w:hAnsi="Courier New" w:cs="Courier New"/>
+          <w:sz w:val="20"/>
+          <w:szCs w:val="20"/>
+        </w:rPr>
+        <w:t>A Stupid Video&lt;/key&gt;</w:t>
       </w:r>
     </w:p>
     <w:p>
@@ -4129,7 +4597,25 @@
           <w:szCs w:val="20"/>
         </w:rPr>
         <w:tab/>
-        <w:t>&lt;id&gt;1&lt;/id&gt;</w:t>
+        <w:t>&lt;</w:t>
+      </w:r>
+      <w:proofErr w:type="gramStart"/>
+      <w:r>
+        <w:rPr>
+          <w:rFonts w:ascii="Courier New" w:hAnsi="Courier New" w:cs="Courier New"/>
+          <w:sz w:val="20"/>
+          <w:szCs w:val="20"/>
+        </w:rPr>
+        <w:t>id&gt;</w:t>
+      </w:r>
+      <w:proofErr w:type="gramEnd"/>
+      <w:r>
+        <w:rPr>
+          <w:rFonts w:ascii="Courier New" w:hAnsi="Courier New" w:cs="Courier New"/>
+          <w:sz w:val="20"/>
+          <w:szCs w:val="20"/>
+        </w:rPr>
+        <w:t>1&lt;/id&gt;</w:t>
       </w:r>
     </w:p>
     <w:p>
@@ -4159,7 +4645,25 @@
           <w:szCs w:val="20"/>
         </w:rPr>
         <w:tab/>
-        <w:t>&lt;type&gt;text&lt;/type&gt;</w:t>
+        <w:t>&lt;</w:t>
+      </w:r>
+      <w:proofErr w:type="gramStart"/>
+      <w:r>
+        <w:rPr>
+          <w:rFonts w:ascii="Courier New" w:hAnsi="Courier New" w:cs="Courier New"/>
+          <w:sz w:val="20"/>
+          <w:szCs w:val="20"/>
+        </w:rPr>
+        <w:t>type&gt;</w:t>
+      </w:r>
+      <w:proofErr w:type="gramEnd"/>
+      <w:r>
+        <w:rPr>
+          <w:rFonts w:ascii="Courier New" w:hAnsi="Courier New" w:cs="Courier New"/>
+          <w:sz w:val="20"/>
+          <w:szCs w:val="20"/>
+        </w:rPr>
+        <w:t>text&lt;/type&gt;</w:t>
       </w:r>
     </w:p>
     <w:p>
@@ -4189,7 +4693,25 @@
           <w:szCs w:val="20"/>
         </w:rPr>
         <w:tab/>
-        <w:t xml:space="preserve">&lt;annotation&gt;This is stupid video that I saw the other day of a man </w:t>
+        <w:t>&lt;</w:t>
+      </w:r>
+      <w:proofErr w:type="gramStart"/>
+      <w:r>
+        <w:rPr>
+          <w:rFonts w:ascii="Courier New" w:hAnsi="Courier New" w:cs="Courier New"/>
+          <w:sz w:val="20"/>
+          <w:szCs w:val="20"/>
+        </w:rPr>
+        <w:t>annotation&gt;</w:t>
+      </w:r>
+      <w:proofErr w:type="gramEnd"/>
+      <w:r>
+        <w:rPr>
+          <w:rFonts w:ascii="Courier New" w:hAnsi="Courier New" w:cs="Courier New"/>
+          <w:sz w:val="20"/>
+          <w:szCs w:val="20"/>
+        </w:rPr>
+        <w:t xml:space="preserve">This is stupid video that I saw the other day of a man </w:t>
       </w:r>
       <w:r>
         <w:rPr>
@@ -4303,7 +4825,25 @@
           <w:szCs w:val="20"/>
         </w:rPr>
         <w:tab/>
-        <w:t>&lt;id&gt;2&lt;/id&gt;</w:t>
+        <w:t>&lt;</w:t>
+      </w:r>
+      <w:proofErr w:type="gramStart"/>
+      <w:r>
+        <w:rPr>
+          <w:rFonts w:ascii="Courier New" w:hAnsi="Courier New" w:cs="Courier New"/>
+          <w:sz w:val="20"/>
+          <w:szCs w:val="20"/>
+        </w:rPr>
+        <w:t>id&gt;</w:t>
+      </w:r>
+      <w:proofErr w:type="gramEnd"/>
+      <w:r>
+        <w:rPr>
+          <w:rFonts w:ascii="Courier New" w:hAnsi="Courier New" w:cs="Courier New"/>
+          <w:sz w:val="20"/>
+          <w:szCs w:val="20"/>
+        </w:rPr>
+        <w:t>2&lt;/id&gt;</w:t>
       </w:r>
     </w:p>
     <w:p>
@@ -4333,7 +4873,25 @@
           <w:szCs w:val="20"/>
         </w:rPr>
         <w:tab/>
-        <w:t>&lt;type&gt;video&lt;/type&gt;</w:t>
+        <w:t>&lt;</w:t>
+      </w:r>
+      <w:proofErr w:type="gramStart"/>
+      <w:r>
+        <w:rPr>
+          <w:rFonts w:ascii="Courier New" w:hAnsi="Courier New" w:cs="Courier New"/>
+          <w:sz w:val="20"/>
+          <w:szCs w:val="20"/>
+        </w:rPr>
+        <w:t>type&gt;</w:t>
+      </w:r>
+      <w:proofErr w:type="gramEnd"/>
+      <w:r>
+        <w:rPr>
+          <w:rFonts w:ascii="Courier New" w:hAnsi="Courier New" w:cs="Courier New"/>
+          <w:sz w:val="20"/>
+          <w:szCs w:val="20"/>
+        </w:rPr>
+        <w:t>video&lt;/type&gt;</w:t>
       </w:r>
     </w:p>
     <w:p>
@@ -4363,7 +4921,25 @@
           <w:szCs w:val="20"/>
         </w:rPr>
         <w:tab/>
-        <w:t>&lt;annotation&gt;Troy and Ben playing with light sabers.&lt;/annotation&gt;</w:t>
+        <w:t>&lt;</w:t>
+      </w:r>
+      <w:proofErr w:type="gramStart"/>
+      <w:r>
+        <w:rPr>
+          <w:rFonts w:ascii="Courier New" w:hAnsi="Courier New" w:cs="Courier New"/>
+          <w:sz w:val="20"/>
+          <w:szCs w:val="20"/>
+        </w:rPr>
+        <w:t>annotation&gt;</w:t>
+      </w:r>
+      <w:proofErr w:type="gramEnd"/>
+      <w:r>
+        <w:rPr>
+          <w:rFonts w:ascii="Courier New" w:hAnsi="Courier New" w:cs="Courier New"/>
+          <w:sz w:val="20"/>
+          <w:szCs w:val="20"/>
+        </w:rPr>
+        <w:t>Troy and Ben playing with light sabers.&lt;/annotation&gt;</w:t>
       </w:r>
     </w:p>
     <w:p>
@@ -4393,8 +4969,38 @@
           <w:szCs w:val="20"/>
         </w:rPr>
         <w:tab/>
-        <w:t>&lt;bdata&gt;...&lt;/bdata</w:t>
-      </w:r>
+        <w:t>&lt;</w:t>
+      </w:r>
+      <w:proofErr w:type="spellStart"/>
+      <w:proofErr w:type="gramStart"/>
+      <w:r>
+        <w:rPr>
+          <w:rFonts w:ascii="Courier New" w:hAnsi="Courier New" w:cs="Courier New"/>
+          <w:sz w:val="20"/>
+          <w:szCs w:val="20"/>
+        </w:rPr>
+        <w:t>bdata</w:t>
+      </w:r>
+      <w:proofErr w:type="spellEnd"/>
+      <w:proofErr w:type="gramEnd"/>
+      <w:r>
+        <w:rPr>
+          <w:rFonts w:ascii="Courier New" w:hAnsi="Courier New" w:cs="Courier New"/>
+          <w:sz w:val="20"/>
+          <w:szCs w:val="20"/>
+        </w:rPr>
+        <w:t>&gt;...&lt;/</w:t>
+      </w:r>
+      <w:proofErr w:type="spellStart"/>
+      <w:r>
+        <w:rPr>
+          <w:rFonts w:ascii="Courier New" w:hAnsi="Courier New" w:cs="Courier New"/>
+          <w:sz w:val="20"/>
+          <w:szCs w:val="20"/>
+        </w:rPr>
+        <w:t>bdata</w:t>
+      </w:r>
+      <w:proofErr w:type="spellEnd"/>
       <w:r>
         <w:rPr>
           <w:rFonts w:ascii="Courier New" w:hAnsi="Courier New" w:cs="Courier New"/>

</xml_diff>